<commit_message>
buku bab 3 80 %'
</commit_message>
<xml_diff>
--- a/BUKU/BAB 3 Marvell.docx
+++ b/BUKU/BAB 3 Marvell.docx
@@ -1,6 +1,6 @@
 
 <file path=word/document.xml><?xml version="1.0" encoding="utf-8"?>
-<w:document xmlns:ve="http://schemas.openxmlformats.org/markup-compatibility/2006" xmlns:o="urn:schemas-microsoft-com:office:office" xmlns:r="http://schemas.openxmlformats.org/officeDocument/2006/relationships" xmlns:m="http://schemas.openxmlformats.org/officeDocument/2006/math" xmlns:v="urn:schemas-microsoft-com:vml" xmlns:wp="http://schemas.openxmlformats.org/drawingml/2006/wordprocessingDrawing" xmlns:w10="urn:schemas-microsoft-com:office:word" xmlns:w="http://schemas.openxmlformats.org/wordprocessingml/2006/main" xmlns:wne="http://schemas.microsoft.com/office/word/2006/wordml">
+<w:document xmlns:wpc="http://schemas.microsoft.com/office/word/2010/wordprocessingCanvas" xmlns:cx="http://schemas.microsoft.com/office/drawing/2014/chartex" xmlns:cx1="http://schemas.microsoft.com/office/drawing/2015/9/8/chartex" xmlns:cx2="http://schemas.microsoft.com/office/drawing/2015/10/21/chartex" xmlns:cx3="http://schemas.microsoft.com/office/drawing/2016/5/9/chartex" xmlns:cx4="http://schemas.microsoft.com/office/drawing/2016/5/10/chartex" xmlns:cx5="http://schemas.microsoft.com/office/drawing/2016/5/11/chartex" xmlns:cx6="http://schemas.microsoft.com/office/drawing/2016/5/12/chartex" xmlns:cx7="http://schemas.microsoft.com/office/drawing/2016/5/13/chartex" xmlns:cx8="http://schemas.microsoft.com/office/drawing/2016/5/14/chartex" xmlns:mc="http://schemas.openxmlformats.org/markup-compatibility/2006" xmlns:aink="http://schemas.microsoft.com/office/drawing/2016/ink" xmlns:am3d="http://schemas.microsoft.com/office/drawing/2017/model3d" xmlns:o="urn:schemas-microsoft-com:office:office" xmlns:oel="http://schemas.microsoft.com/office/2019/extlst" xmlns:r="http://schemas.openxmlformats.org/officeDocument/2006/relationships" xmlns:m="http://schemas.openxmlformats.org/officeDocument/2006/math" xmlns:v="urn:schemas-microsoft-com:vml" xmlns:wp14="http://schemas.microsoft.com/office/word/2010/wordprocessingDrawing" xmlns:wp="http://schemas.openxmlformats.org/drawingml/2006/wordprocessingDrawing" xmlns:w10="urn:schemas-microsoft-com:office:word" xmlns:w="http://schemas.openxmlformats.org/wordprocessingml/2006/main" xmlns:w14="http://schemas.microsoft.com/office/word/2010/wordml" xmlns:w15="http://schemas.microsoft.com/office/word/2012/wordml" xmlns:w16cex="http://schemas.microsoft.com/office/word/2018/wordml/cex" xmlns:w16cid="http://schemas.microsoft.com/office/word/2016/wordml/cid" xmlns:w16="http://schemas.microsoft.com/office/word/2018/wordml" xmlns:w16sdtdh="http://schemas.microsoft.com/office/word/2020/wordml/sdtdatahash" xmlns:w16se="http://schemas.microsoft.com/office/word/2015/wordml/symex" xmlns:wpg="http://schemas.microsoft.com/office/word/2010/wordprocessingGroup" xmlns:wpi="http://schemas.microsoft.com/office/word/2010/wordprocessingInk" xmlns:wne="http://schemas.microsoft.com/office/word/2006/wordml" xmlns:wps="http://schemas.microsoft.com/office/word/2010/wordprocessingShape" mc:Ignorable="w14 w15 w16se w16cid w16 w16cex w16sdtdh wp14">
   <w:body>
     <w:p>
       <w:pPr>
@@ -160,8 +160,18 @@
           <w:sz w:val="24"/>
           <w:szCs w:val="24"/>
         </w:rPr>
-        <w:t>Adapun beberapa kendala-kendala dan masalah-masalah yang sering terjadi dalam input absensi dan penggajian secara manual sebagai berikut :</w:t>
-      </w:r>
+        <w:t xml:space="preserve">Adapun beberapa kendala-kendala dan masalah-masalah yang sering terjadi dalam input absensi dan penggajian secara manual sebagai </w:t>
+      </w:r>
+      <w:proofErr w:type="gramStart"/>
+      <w:r>
+        <w:rPr>
+          <w:rFonts w:ascii="Times New Roman" w:hAnsi="Times New Roman" w:cs="Times New Roman"/>
+          <w:sz w:val="24"/>
+          <w:szCs w:val="24"/>
+        </w:rPr>
+        <w:t>berikut :</w:t>
+      </w:r>
+      <w:proofErr w:type="gramEnd"/>
     </w:p>
     <w:p>
       <w:pPr>
@@ -219,7 +229,25 @@
           <w:color w:val="000000" w:themeColor="text1"/>
           <w:sz w:val="24"/>
         </w:rPr>
-        <w:t>Banyaknya waktu yang terbuang apabila melakukan rekap absensi , yaitu melakukan verifikasi data absen yang sudah ditulis.</w:t>
+        <w:t xml:space="preserve">Banyaknya waktu yang terbuang apabila melakukan rekap </w:t>
+      </w:r>
+      <w:proofErr w:type="gramStart"/>
+      <w:r>
+        <w:rPr>
+          <w:rFonts w:ascii="Times New Roman" w:hAnsi="Times New Roman" w:cs="Times New Roman"/>
+          <w:color w:val="000000" w:themeColor="text1"/>
+          <w:sz w:val="24"/>
+        </w:rPr>
+        <w:t>absensi ,</w:t>
+      </w:r>
+      <w:proofErr w:type="gramEnd"/>
+      <w:r>
+        <w:rPr>
+          <w:rFonts w:ascii="Times New Roman" w:hAnsi="Times New Roman" w:cs="Times New Roman"/>
+          <w:color w:val="000000" w:themeColor="text1"/>
+          <w:sz w:val="24"/>
+        </w:rPr>
+        <w:t xml:space="preserve"> yaitu melakukan verifikasi data absen yang sudah ditulis.</w:t>
       </w:r>
     </w:p>
     <w:p>
@@ -270,6 +298,7 @@
         <w:ind w:hanging="720"/>
       </w:pPr>
       <w:bookmarkStart w:id="2" w:name="_Toc123231037"/>
+      <w:bookmarkStart w:id="3" w:name="_Hlk123840542"/>
       <w:r>
         <w:lastRenderedPageBreak/>
         <w:t>Alur Kerja</w:t>
@@ -282,6 +311,7 @@
         <w:t>Sistem Yang Sedang Berjalan</w:t>
       </w:r>
     </w:p>
+    <w:bookmarkEnd w:id="3"/>
     <w:p>
       <w:pPr>
         <w:pStyle w:val="ListParagraph"/>
@@ -387,21 +417,21 @@
           <w:lang w:val="en-ID" w:eastAsia="zh-CN"/>
         </w:rPr>
       </w:pPr>
-      <w:bookmarkStart w:id="3" w:name="_Toc90415715"/>
-      <w:bookmarkStart w:id="4" w:name="_Toc90415773"/>
-      <w:bookmarkStart w:id="5" w:name="_Toc90416694"/>
-      <w:bookmarkStart w:id="6" w:name="_Toc90416975"/>
-      <w:bookmarkStart w:id="7" w:name="_Toc123048080"/>
+      <w:bookmarkStart w:id="4" w:name="_Toc90415715"/>
+      <w:bookmarkStart w:id="5" w:name="_Toc90415773"/>
+      <w:bookmarkStart w:id="6" w:name="_Toc90416694"/>
+      <w:bookmarkStart w:id="7" w:name="_Toc90416975"/>
+      <w:bookmarkStart w:id="8" w:name="_Toc123048080"/>
       <w:r>
         <w:rPr>
           <w:lang w:val="en-ID" w:eastAsia="zh-CN"/>
         </w:rPr>
         <w:t xml:space="preserve">Gambar 3.1 </w:t>
       </w:r>
-      <w:bookmarkEnd w:id="3"/>
       <w:bookmarkEnd w:id="4"/>
       <w:bookmarkEnd w:id="5"/>
       <w:bookmarkEnd w:id="6"/>
+      <w:bookmarkEnd w:id="7"/>
     </w:p>
     <w:p>
       <w:pPr>
@@ -416,7 +446,7 @@
         </w:rPr>
         <w:t>Use Case Absensi Manual</w:t>
       </w:r>
-      <w:bookmarkEnd w:id="7"/>
+      <w:bookmarkEnd w:id="8"/>
     </w:p>
     <w:p>
       <w:pPr>
@@ -586,12 +616,13 @@
           <w:szCs w:val="24"/>
         </w:rPr>
       </w:pPr>
-      <w:bookmarkStart w:id="8" w:name="_Toc123231038"/>
+      <w:bookmarkStart w:id="9" w:name="_Toc123231038"/>
+      <w:bookmarkStart w:id="10" w:name="_Hlk123844779"/>
       <w:r>
         <w:lastRenderedPageBreak/>
         <w:t>Kelemahan Sistem Lama</w:t>
       </w:r>
-      <w:bookmarkEnd w:id="8"/>
+      <w:bookmarkEnd w:id="9"/>
     </w:p>
     <w:p>
       <w:pPr>
@@ -604,13 +635,33 @@
           <w:sz w:val="24"/>
         </w:rPr>
       </w:pPr>
+      <w:bookmarkStart w:id="11" w:name="_Hlk123844885"/>
+      <w:bookmarkEnd w:id="10"/>
       <w:r>
         <w:rPr>
           <w:rFonts w:ascii="Times New Roman" w:hAnsi="Times New Roman" w:cs="Times New Roman"/>
           <w:color w:val="000000" w:themeColor="text1"/>
           <w:sz w:val="24"/>
         </w:rPr>
-        <w:t xml:space="preserve">Pada sistem yang lama, perusahaan masih menggunakan sistem manual, yang mana dalam pengerjaan atau proses pengolahan data sehari hari masih menggunakan sistem manual. Pemilik perusahaan atau yang mengolah data gaji dan absensi akan mencatat satu persatu setiap harinya , hal ini sangat membuang waktu dan rawan dalam salah input data atau </w:t>
+        <w:t xml:space="preserve">Pada sistem yang lama, perusahaan masih menggunakan sistem manual, yang mana dalam pengerjaan atau proses pengolahan data sehari hari masih menggunakan sistem manual. Pemilik perusahaan atau yang mengolah data gaji dan absensi akan mencatat satu persatu setiap </w:t>
+      </w:r>
+      <w:proofErr w:type="gramStart"/>
+      <w:r>
+        <w:rPr>
+          <w:rFonts w:ascii="Times New Roman" w:hAnsi="Times New Roman" w:cs="Times New Roman"/>
+          <w:color w:val="000000" w:themeColor="text1"/>
+          <w:sz w:val="24"/>
+        </w:rPr>
+        <w:t>harinya ,</w:t>
+      </w:r>
+      <w:proofErr w:type="gramEnd"/>
+      <w:r>
+        <w:rPr>
+          <w:rFonts w:ascii="Times New Roman" w:hAnsi="Times New Roman" w:cs="Times New Roman"/>
+          <w:color w:val="000000" w:themeColor="text1"/>
+          <w:sz w:val="24"/>
+        </w:rPr>
+        <w:t xml:space="preserve"> hal ini sangat membuang waktu dan rawan dalam salah input data atau </w:t>
       </w:r>
       <w:r>
         <w:rPr>
@@ -631,6 +682,7 @@
         <w:t>.</w:t>
       </w:r>
     </w:p>
+    <w:bookmarkEnd w:id="11"/>
     <w:p>
       <w:pPr>
         <w:spacing w:after="0" w:line="360" w:lineRule="auto"/>
@@ -654,6 +706,7 @@
           <w:szCs w:val="24"/>
         </w:rPr>
       </w:pPr>
+      <w:bookmarkStart w:id="12" w:name="_Hlk123847625"/>
       <w:r>
         <w:rPr>
           <w:rFonts w:ascii="Times New Roman" w:hAnsi="Times New Roman"/>
@@ -717,7 +770,7 @@
           <w:insideH w:val="single" w:sz="4" w:space="0" w:color="auto"/>
           <w:insideV w:val="single" w:sz="4" w:space="0" w:color="auto"/>
         </w:tblBorders>
-        <w:tblLook w:val="04A0"/>
+        <w:tblLook w:val="04A0" w:firstRow="1" w:lastRow="0" w:firstColumn="1" w:lastColumn="0" w:noHBand="0" w:noVBand="1"/>
       </w:tblPr>
       <w:tblGrid>
         <w:gridCol w:w="704"/>
@@ -1087,6 +1140,7 @@
           </w:p>
         </w:tc>
       </w:tr>
+      <w:bookmarkEnd w:id="12"/>
     </w:tbl>
     <w:p>
       <w:pPr>
@@ -1265,12 +1319,12 @@
           <w:szCs w:val="24"/>
         </w:rPr>
       </w:pPr>
-      <w:bookmarkStart w:id="9" w:name="_Toc123231039"/>
+      <w:bookmarkStart w:id="13" w:name="_Toc123231039"/>
       <w:r>
         <w:lastRenderedPageBreak/>
         <w:t>Hasil Analisis</w:t>
       </w:r>
-      <w:bookmarkEnd w:id="9"/>
+      <w:bookmarkEnd w:id="13"/>
     </w:p>
     <w:p>
       <w:pPr>
@@ -1342,11 +1396,11 @@
           <w:szCs w:val="24"/>
         </w:rPr>
       </w:pPr>
-      <w:bookmarkStart w:id="10" w:name="_Toc123231040"/>
-      <w:r>
-        <w:t>Analisis Sistem Baru</w:t>
-      </w:r>
-      <w:bookmarkEnd w:id="10"/>
+      <w:bookmarkStart w:id="14" w:name="_Toc123231040"/>
+      <w:r>
+        <w:t>nalisis Sistem Baru</w:t>
+      </w:r>
+      <w:bookmarkEnd w:id="14"/>
     </w:p>
     <w:p>
       <w:pPr>
@@ -1365,15 +1419,33 @@
           <w:sz w:val="24"/>
           <w:szCs w:val="24"/>
         </w:rPr>
-        <w:t>Aplikasi penggajian adalah aplikasi yang digunakan untuk mengelola, dan mengatur absensi dan penggajian pegawai.</w:t>
-      </w:r>
-      <w:r>
-        <w:rPr>
-          <w:rFonts w:ascii="Times New Roman" w:hAnsi="Times New Roman" w:cs="Times New Roman"/>
-          <w:sz w:val="24"/>
-          <w:szCs w:val="24"/>
-        </w:rPr>
-        <w:t>Pada aplikasi kali ini role user hanya satu saja, yaitu admin berikut merupakan tugas admin dalam analisis sistem yang baru pada aplikasi Absios</w:t>
+        <w:t xml:space="preserve">Aplikasi penggajian adalah aplikasi yang digunakan untuk mengelola, dan mengatur absensi dan penggajian </w:t>
+      </w:r>
+      <w:proofErr w:type="gramStart"/>
+      <w:r>
+        <w:rPr>
+          <w:rFonts w:ascii="Times New Roman" w:hAnsi="Times New Roman" w:cs="Times New Roman"/>
+          <w:sz w:val="24"/>
+          <w:szCs w:val="24"/>
+        </w:rPr>
+        <w:t>pegawai.</w:t>
+      </w:r>
+      <w:r>
+        <w:rPr>
+          <w:rFonts w:ascii="Times New Roman" w:hAnsi="Times New Roman" w:cs="Times New Roman"/>
+          <w:sz w:val="24"/>
+          <w:szCs w:val="24"/>
+        </w:rPr>
+        <w:t>Pada</w:t>
+      </w:r>
+      <w:proofErr w:type="gramEnd"/>
+      <w:r>
+        <w:rPr>
+          <w:rFonts w:ascii="Times New Roman" w:hAnsi="Times New Roman" w:cs="Times New Roman"/>
+          <w:sz w:val="24"/>
+          <w:szCs w:val="24"/>
+        </w:rPr>
+        <w:t xml:space="preserve"> aplikasi kali ini role user hanya satu saja, yaitu admin berikut merupakan tugas admin dalam analisis sistem yang baru pada aplikasi Absios</w:t>
       </w:r>
       <w:r>
         <w:rPr>
@@ -1414,7 +1486,25 @@
           <w:sz w:val="24"/>
           <w:szCs w:val="24"/>
         </w:rPr>
-        <w:t>termasuk menambah, menghapus pegawai.Menambah dan menghapus gaji, serta admin dapat melihat history pembuatan gaji dan admin juga bisa menghapusnya.</w:t>
+        <w:t xml:space="preserve">termasuk menambah, menghapus </w:t>
+      </w:r>
+      <w:proofErr w:type="gramStart"/>
+      <w:r>
+        <w:rPr>
+          <w:rFonts w:ascii="Times New Roman" w:hAnsi="Times New Roman" w:cs="Times New Roman"/>
+          <w:sz w:val="24"/>
+          <w:szCs w:val="24"/>
+        </w:rPr>
+        <w:t>pegawai.Menambah</w:t>
+      </w:r>
+      <w:proofErr w:type="gramEnd"/>
+      <w:r>
+        <w:rPr>
+          <w:rFonts w:ascii="Times New Roman" w:hAnsi="Times New Roman" w:cs="Times New Roman"/>
+          <w:sz w:val="24"/>
+          <w:szCs w:val="24"/>
+        </w:rPr>
+        <w:t xml:space="preserve"> dan menghapus gaji, serta admin dapat melihat history pembuatan gaji dan admin juga bisa menghapusnya.</w:t>
       </w:r>
     </w:p>
     <w:p>
@@ -1441,6 +1531,7 @@
           <w:szCs w:val="24"/>
         </w:rPr>
       </w:pPr>
+      <w:bookmarkStart w:id="15" w:name="_Hlk123854153"/>
       <w:r>
         <w:t>Alur Kerja</w:t>
       </w:r>
@@ -1451,6 +1542,7 @@
         <w:t xml:space="preserve"> Absensi</w:t>
       </w:r>
     </w:p>
+    <w:bookmarkEnd w:id="15"/>
     <w:p>
       <w:pPr>
         <w:pStyle w:val="ListParagraph"/>
@@ -1561,7 +1653,7 @@
           <w:lang w:val="en-ID" w:eastAsia="zh-CN"/>
         </w:rPr>
       </w:pPr>
-      <w:bookmarkStart w:id="11" w:name="_Toc123048081"/>
+      <w:bookmarkStart w:id="16" w:name="_Toc123048081"/>
       <w:r>
         <w:rPr>
           <w:lang w:val="en-ID" w:eastAsia="zh-CN"/>
@@ -1582,7 +1674,7 @@
         </w:rPr>
         <w:t>Use Case Absensi</w:t>
       </w:r>
-      <w:bookmarkEnd w:id="11"/>
+      <w:bookmarkEnd w:id="16"/>
     </w:p>
     <w:p>
       <w:pPr>
@@ -1724,7 +1816,25 @@
           <w:color w:val="000000" w:themeColor="text1"/>
           <w:sz w:val="24"/>
         </w:rPr>
-        <w:t>, checklist pertama untuk kerja setengah hari , dan checklist kedua untuk kerja satu hari penuh.</w:t>
+        <w:t xml:space="preserve">, checklist pertama untuk kerja setengah </w:t>
+      </w:r>
+      <w:proofErr w:type="gramStart"/>
+      <w:r>
+        <w:rPr>
+          <w:rFonts w:ascii="Times New Roman" w:hAnsi="Times New Roman" w:cs="Times New Roman"/>
+          <w:color w:val="000000" w:themeColor="text1"/>
+          <w:sz w:val="24"/>
+        </w:rPr>
+        <w:t>hari ,</w:t>
+      </w:r>
+      <w:proofErr w:type="gramEnd"/>
+      <w:r>
+        <w:rPr>
+          <w:rFonts w:ascii="Times New Roman" w:hAnsi="Times New Roman" w:cs="Times New Roman"/>
+          <w:color w:val="000000" w:themeColor="text1"/>
+          <w:sz w:val="24"/>
+        </w:rPr>
+        <w:t xml:space="preserve"> dan checklist kedua untuk kerja satu hari penuh.</w:t>
       </w:r>
     </w:p>
     <w:p>
@@ -1897,7 +2007,7 @@
           <w:lang w:val="en-ID" w:eastAsia="zh-CN"/>
         </w:rPr>
       </w:pPr>
-      <w:bookmarkStart w:id="12" w:name="_Toc123048082"/>
+      <w:bookmarkStart w:id="17" w:name="_Toc123048082"/>
       <w:r>
         <w:rPr>
           <w:lang w:val="en-ID" w:eastAsia="zh-CN"/>
@@ -1918,7 +2028,7 @@
         </w:rPr>
         <w:t>Use Case Penggajian</w:t>
       </w:r>
-      <w:bookmarkEnd w:id="12"/>
+      <w:bookmarkEnd w:id="17"/>
     </w:p>
     <w:p>
       <w:pPr>
@@ -2004,11 +2114,12 @@
           <w:szCs w:val="24"/>
         </w:rPr>
       </w:pPr>
-      <w:bookmarkStart w:id="13" w:name="_Toc123231043"/>
+      <w:bookmarkStart w:id="18" w:name="_Toc123231043"/>
+      <w:bookmarkStart w:id="19" w:name="_Hlk123857315"/>
       <w:r>
         <w:t>Keunggulan Sistem Baru</w:t>
       </w:r>
-      <w:bookmarkEnd w:id="13"/>
+      <w:bookmarkEnd w:id="18"/>
     </w:p>
     <w:p>
       <w:pPr>
@@ -2043,7 +2154,25 @@
           <w:sz w:val="24"/>
           <w:szCs w:val="24"/>
         </w:rPr>
-        <w:t xml:space="preserve">mengurangi terjadi manipulasi dan human error yang ada , karena sistem yang dibuat </w:t>
+        <w:t xml:space="preserve">mengurangi terjadi manipulasi dan human error yang </w:t>
+      </w:r>
+      <w:proofErr w:type="gramStart"/>
+      <w:r>
+        <w:rPr>
+          <w:rFonts w:ascii="Times New Roman" w:hAnsi="Times New Roman"/>
+          <w:sz w:val="24"/>
+          <w:szCs w:val="24"/>
+        </w:rPr>
+        <w:t>ada ,</w:t>
+      </w:r>
+      <w:proofErr w:type="gramEnd"/>
+      <w:r>
+        <w:rPr>
+          <w:rFonts w:ascii="Times New Roman" w:hAnsi="Times New Roman"/>
+          <w:sz w:val="24"/>
+          <w:szCs w:val="24"/>
+        </w:rPr>
+        <w:t xml:space="preserve"> karena sistem yang dibuat </w:t>
       </w:r>
       <w:r>
         <w:rPr>
@@ -2279,6 +2408,7 @@
         <w:t>Bagi sebuah perusahaan yang memiliki karyawan banyak tentu saja aplikasi dengan fungsi nya ini menjadi jawaban atas permasalahan yang ada. Ratusan, ribuan, hingga jutaan karyawan dapat dihitung penggajiannya dengan waktu singkat hanya dengan memanfaatkan aplikasi payroll.</w:t>
       </w:r>
     </w:p>
+    <w:bookmarkEnd w:id="19"/>
     <w:p>
       <w:pPr>
         <w:pStyle w:val="ListParagraph"/>
@@ -2305,11 +2435,11 @@
           <w:szCs w:val="24"/>
         </w:rPr>
       </w:pPr>
-      <w:bookmarkStart w:id="14" w:name="_Toc123231044"/>
+      <w:bookmarkStart w:id="20" w:name="_Toc123231044"/>
       <w:r>
         <w:t>Kebutuhan Perangkat Lunak</w:t>
       </w:r>
-      <w:bookmarkEnd w:id="14"/>
+      <w:bookmarkEnd w:id="20"/>
     </w:p>
     <w:p>
       <w:pPr>
@@ -2322,6 +2452,7 @@
           <w:szCs w:val="24"/>
         </w:rPr>
       </w:pPr>
+      <w:bookmarkStart w:id="21" w:name="_Hlk123854559"/>
       <w:r>
         <w:rPr>
           <w:rFonts w:ascii="Times New Roman" w:hAnsi="Times New Roman"/>
@@ -2380,6 +2511,7 @@
         <w:t xml:space="preserve"> :</w:t>
       </w:r>
     </w:p>
+    <w:bookmarkEnd w:id="21"/>
     <w:p>
       <w:pPr>
         <w:spacing w:after="0" w:line="360" w:lineRule="auto"/>
@@ -2439,6 +2571,7 @@
           <w:color w:val="auto"/>
         </w:rPr>
       </w:pPr>
+      <w:bookmarkStart w:id="22" w:name="_Hlk123855632"/>
       <w:r>
         <w:rPr>
           <w:i/>
@@ -2486,13 +2619,29 @@
           <w:iCs/>
           <w:color w:val="auto"/>
         </w:rPr>
-        <w:t xml:space="preserve">a) Processor </w:t>
-      </w:r>
-      <w:r>
-        <w:rPr>
-          <w:color w:val="auto"/>
-        </w:rPr>
-        <w:t>: 2.80 GHz.</w:t>
+        <w:t xml:space="preserve">a) </w:t>
+      </w:r>
+      <w:proofErr w:type="gramStart"/>
+      <w:r>
+        <w:rPr>
+          <w:i/>
+          <w:iCs/>
+          <w:color w:val="auto"/>
+        </w:rPr>
+        <w:t xml:space="preserve">Processor </w:t>
+      </w:r>
+      <w:r>
+        <w:rPr>
+          <w:color w:val="auto"/>
+        </w:rPr>
+        <w:t>:</w:t>
+      </w:r>
+      <w:proofErr w:type="gramEnd"/>
+      <w:r>
+        <w:rPr>
+          <w:color w:val="auto"/>
+        </w:rPr>
+        <w:t xml:space="preserve"> 2.80 GHz.</w:t>
       </w:r>
     </w:p>
     <w:p>
@@ -2513,13 +2662,29 @@
           <w:iCs/>
           <w:color w:val="auto"/>
         </w:rPr>
-        <w:t xml:space="preserve">b) Memory </w:t>
-      </w:r>
-      <w:r>
-        <w:rPr>
-          <w:color w:val="auto"/>
-        </w:rPr>
-        <w:t>: 8.00 GB.</w:t>
+        <w:t xml:space="preserve">b) </w:t>
+      </w:r>
+      <w:proofErr w:type="gramStart"/>
+      <w:r>
+        <w:rPr>
+          <w:i/>
+          <w:iCs/>
+          <w:color w:val="auto"/>
+        </w:rPr>
+        <w:t xml:space="preserve">Memory </w:t>
+      </w:r>
+      <w:r>
+        <w:rPr>
+          <w:color w:val="auto"/>
+        </w:rPr>
+        <w:t>:</w:t>
+      </w:r>
+      <w:proofErr w:type="gramEnd"/>
+      <w:r>
+        <w:rPr>
+          <w:color w:val="auto"/>
+        </w:rPr>
+        <w:t xml:space="preserve"> 8.00 GB.</w:t>
       </w:r>
     </w:p>
     <w:p>
@@ -2542,15 +2707,32 @@
           <w:iCs/>
           <w:color w:val="auto"/>
         </w:rPr>
-        <w:t xml:space="preserve">c) Harddisk </w:t>
-      </w:r>
-      <w:r>
-        <w:rPr>
-          <w:color w:val="auto"/>
-        </w:rPr>
-        <w:t>: 500 GB.</w:t>
-      </w:r>
-    </w:p>
+        <w:t xml:space="preserve">c) </w:t>
+      </w:r>
+      <w:proofErr w:type="gramStart"/>
+      <w:r>
+        <w:rPr>
+          <w:i/>
+          <w:iCs/>
+          <w:color w:val="auto"/>
+        </w:rPr>
+        <w:t xml:space="preserve">Harddisk </w:t>
+      </w:r>
+      <w:r>
+        <w:rPr>
+          <w:color w:val="auto"/>
+        </w:rPr>
+        <w:t>:</w:t>
+      </w:r>
+      <w:proofErr w:type="gramEnd"/>
+      <w:r>
+        <w:rPr>
+          <w:color w:val="auto"/>
+        </w:rPr>
+        <w:t xml:space="preserve"> 500 GB.</w:t>
+      </w:r>
+    </w:p>
+    <w:bookmarkEnd w:id="22"/>
     <w:p>
       <w:pPr>
         <w:pStyle w:val="Default"/>
@@ -2600,13 +2782,29 @@
           <w:iCs/>
           <w:color w:val="auto"/>
         </w:rPr>
-        <w:t xml:space="preserve">a) Processor </w:t>
-      </w:r>
-      <w:r>
-        <w:rPr>
-          <w:color w:val="auto"/>
-        </w:rPr>
-        <w:t xml:space="preserve">: </w:t>
+        <w:t xml:space="preserve">a) </w:t>
+      </w:r>
+      <w:proofErr w:type="gramStart"/>
+      <w:r>
+        <w:rPr>
+          <w:i/>
+          <w:iCs/>
+          <w:color w:val="auto"/>
+        </w:rPr>
+        <w:t xml:space="preserve">Processor </w:t>
+      </w:r>
+      <w:r>
+        <w:rPr>
+          <w:color w:val="auto"/>
+        </w:rPr>
+        <w:t>:</w:t>
+      </w:r>
+      <w:proofErr w:type="gramEnd"/>
+      <w:r>
+        <w:rPr>
+          <w:color w:val="auto"/>
+        </w:rPr>
+        <w:t xml:space="preserve"> </w:t>
       </w:r>
       <w:r>
         <w:rPr>
@@ -2641,13 +2839,29 @@
           <w:iCs/>
           <w:color w:val="auto"/>
         </w:rPr>
-        <w:t xml:space="preserve">b) Memory </w:t>
-      </w:r>
-      <w:r>
-        <w:rPr>
-          <w:color w:val="auto"/>
-        </w:rPr>
-        <w:t>: 3.00 GB.</w:t>
+        <w:t xml:space="preserve">b) </w:t>
+      </w:r>
+      <w:proofErr w:type="gramStart"/>
+      <w:r>
+        <w:rPr>
+          <w:i/>
+          <w:iCs/>
+          <w:color w:val="auto"/>
+        </w:rPr>
+        <w:t xml:space="preserve">Memory </w:t>
+      </w:r>
+      <w:r>
+        <w:rPr>
+          <w:color w:val="auto"/>
+        </w:rPr>
+        <w:t>:</w:t>
+      </w:r>
+      <w:proofErr w:type="gramEnd"/>
+      <w:r>
+        <w:rPr>
+          <w:color w:val="auto"/>
+        </w:rPr>
+        <w:t xml:space="preserve"> 3.00 GB.</w:t>
       </w:r>
     </w:p>
     <w:p>
@@ -2668,13 +2882,29 @@
           <w:iCs/>
           <w:color w:val="auto"/>
         </w:rPr>
-        <w:t xml:space="preserve">c) Version </w:t>
-      </w:r>
-      <w:r>
-        <w:rPr>
-          <w:color w:val="auto"/>
-        </w:rPr>
-        <w:t>:  7</w:t>
+        <w:t xml:space="preserve">c) </w:t>
+      </w:r>
+      <w:proofErr w:type="gramStart"/>
+      <w:r>
+        <w:rPr>
+          <w:i/>
+          <w:iCs/>
+          <w:color w:val="auto"/>
+        </w:rPr>
+        <w:t xml:space="preserve">Version </w:t>
+      </w:r>
+      <w:r>
+        <w:rPr>
+          <w:color w:val="auto"/>
+        </w:rPr>
+        <w:t>:</w:t>
+      </w:r>
+      <w:proofErr w:type="gramEnd"/>
+      <w:r>
+        <w:rPr>
+          <w:color w:val="auto"/>
+        </w:rPr>
+        <w:t xml:space="preserve">  7</w:t>
       </w:r>
       <w:r>
         <w:rPr>
@@ -2705,6 +2935,7 @@
           <w:color w:val="auto"/>
         </w:rPr>
       </w:pPr>
+      <w:bookmarkStart w:id="23" w:name="_Hlk123856881"/>
       <w:r>
         <w:rPr>
           <w:color w:val="auto"/>
@@ -2823,7 +3054,21 @@
         <w:rPr>
           <w:color w:val="auto"/>
         </w:rPr>
-        <w:t xml:space="preserve">Sistem Operasi : </w:t>
+        <w:t xml:space="preserve">Sistem </w:t>
+      </w:r>
+      <w:proofErr w:type="gramStart"/>
+      <w:r>
+        <w:rPr>
+          <w:color w:val="auto"/>
+        </w:rPr>
+        <w:t>Operasi :</w:t>
+      </w:r>
+      <w:proofErr w:type="gramEnd"/>
+      <w:r>
+        <w:rPr>
+          <w:color w:val="auto"/>
+        </w:rPr>
+        <w:t xml:space="preserve"> </w:t>
       </w:r>
       <w:r>
         <w:rPr>
@@ -2853,21 +3098,37 @@
           <w:iCs/>
           <w:color w:val="auto"/>
         </w:rPr>
-        <w:t>Android Studio Version</w:t>
-      </w:r>
+        <w:t xml:space="preserve">Android Studio </w:t>
+      </w:r>
+      <w:proofErr w:type="gramStart"/>
       <w:r>
         <w:rPr>
           <w:i/>
           <w:iCs/>
           <w:color w:val="auto"/>
         </w:rPr>
+        <w:t>Version</w:t>
+      </w:r>
+      <w:r>
+        <w:rPr>
+          <w:i/>
+          <w:iCs/>
+          <w:color w:val="auto"/>
+        </w:rPr>
         <w:t xml:space="preserve"> </w:t>
       </w:r>
       <w:r>
         <w:rPr>
           <w:color w:val="auto"/>
         </w:rPr>
-        <w:t xml:space="preserve">: </w:t>
+        <w:t>:</w:t>
+      </w:r>
+      <w:proofErr w:type="gramEnd"/>
+      <w:r>
+        <w:rPr>
+          <w:color w:val="auto"/>
+        </w:rPr>
+        <w:t xml:space="preserve"> </w:t>
       </w:r>
       <w:r>
         <w:rPr>
@@ -2905,6 +3166,7 @@
         </w:rPr>
         <w:t xml:space="preserve"> </w:t>
       </w:r>
+      <w:bookmarkEnd w:id="23"/>
     </w:p>
     <w:sectPr>
       <w:pgSz w:w="12240" w:h="15840"/>
@@ -2917,8 +3179,8 @@
 </file>
 
 <file path=word/numbering.xml><?xml version="1.0" encoding="utf-8"?>
-<w:numbering xmlns:ve="http://schemas.openxmlformats.org/markup-compatibility/2006" xmlns:o="urn:schemas-microsoft-com:office:office" xmlns:r="http://schemas.openxmlformats.org/officeDocument/2006/relationships" xmlns:m="http://schemas.openxmlformats.org/officeDocument/2006/math" xmlns:v="urn:schemas-microsoft-com:vml" xmlns:wp="http://schemas.openxmlformats.org/drawingml/2006/wordprocessingDrawing" xmlns:w10="urn:schemas-microsoft-com:office:word" xmlns:w="http://schemas.openxmlformats.org/wordprocessingml/2006/main" xmlns:wne="http://schemas.microsoft.com/office/word/2006/wordml">
-  <w:abstractNum w:abstractNumId="0">
+<w:numbering xmlns:wpc="http://schemas.microsoft.com/office/word/2010/wordprocessingCanvas" xmlns:cx="http://schemas.microsoft.com/office/drawing/2014/chartex" xmlns:cx1="http://schemas.microsoft.com/office/drawing/2015/9/8/chartex" xmlns:cx2="http://schemas.microsoft.com/office/drawing/2015/10/21/chartex" xmlns:cx3="http://schemas.microsoft.com/office/drawing/2016/5/9/chartex" xmlns:cx4="http://schemas.microsoft.com/office/drawing/2016/5/10/chartex" xmlns:cx5="http://schemas.microsoft.com/office/drawing/2016/5/11/chartex" xmlns:cx6="http://schemas.microsoft.com/office/drawing/2016/5/12/chartex" xmlns:cx7="http://schemas.microsoft.com/office/drawing/2016/5/13/chartex" xmlns:cx8="http://schemas.microsoft.com/office/drawing/2016/5/14/chartex" xmlns:mc="http://schemas.openxmlformats.org/markup-compatibility/2006" xmlns:aink="http://schemas.microsoft.com/office/drawing/2016/ink" xmlns:am3d="http://schemas.microsoft.com/office/drawing/2017/model3d" xmlns:o="urn:schemas-microsoft-com:office:office" xmlns:oel="http://schemas.microsoft.com/office/2019/extlst" xmlns:r="http://schemas.openxmlformats.org/officeDocument/2006/relationships" xmlns:m="http://schemas.openxmlformats.org/officeDocument/2006/math" xmlns:v="urn:schemas-microsoft-com:vml" xmlns:wp14="http://schemas.microsoft.com/office/word/2010/wordprocessingDrawing" xmlns:wp="http://schemas.openxmlformats.org/drawingml/2006/wordprocessingDrawing" xmlns:w10="urn:schemas-microsoft-com:office:word" xmlns:w="http://schemas.openxmlformats.org/wordprocessingml/2006/main" xmlns:w14="http://schemas.microsoft.com/office/word/2010/wordml" xmlns:w15="http://schemas.microsoft.com/office/word/2012/wordml" xmlns:w16cex="http://schemas.microsoft.com/office/word/2018/wordml/cex" xmlns:w16cid="http://schemas.microsoft.com/office/word/2016/wordml/cid" xmlns:w16="http://schemas.microsoft.com/office/word/2018/wordml" xmlns:w16sdtdh="http://schemas.microsoft.com/office/word/2020/wordml/sdtdatahash" xmlns:w16se="http://schemas.microsoft.com/office/word/2015/wordml/symex" xmlns:wpg="http://schemas.microsoft.com/office/word/2010/wordprocessingGroup" xmlns:wpi="http://schemas.microsoft.com/office/word/2010/wordprocessingInk" xmlns:wne="http://schemas.microsoft.com/office/word/2006/wordml" xmlns:wps="http://schemas.microsoft.com/office/word/2010/wordprocessingShape" mc:Ignorable="w14 w15 w16se w16cid w16 w16cex w16sdtdh wp14">
+  <w:abstractNum w:abstractNumId="0" w15:restartNumberingAfterBreak="0">
     <w:nsid w:val="04A60A16"/>
     <w:multiLevelType w:val="hybridMultilevel"/>
     <w:tmpl w:val="4066EC08"/>
@@ -3004,7 +3266,7 @@
       </w:pPr>
     </w:lvl>
   </w:abstractNum>
-  <w:abstractNum w:abstractNumId="1">
+  <w:abstractNum w:abstractNumId="1" w15:restartNumberingAfterBreak="0">
     <w:nsid w:val="08C6348F"/>
     <w:multiLevelType w:val="hybridMultilevel"/>
     <w:tmpl w:val="FF947C66"/>
@@ -3097,7 +3359,7 @@
       </w:pPr>
     </w:lvl>
   </w:abstractNum>
-  <w:abstractNum w:abstractNumId="2">
+  <w:abstractNum w:abstractNumId="2" w15:restartNumberingAfterBreak="0">
     <w:nsid w:val="11F7725B"/>
     <w:multiLevelType w:val="hybridMultilevel"/>
     <w:tmpl w:val="B7B2C3E4"/>
@@ -3210,7 +3472,7 @@
       </w:rPr>
     </w:lvl>
   </w:abstractNum>
-  <w:abstractNum w:abstractNumId="3">
+  <w:abstractNum w:abstractNumId="3" w15:restartNumberingAfterBreak="0">
     <w:nsid w:val="1D7F4713"/>
     <w:multiLevelType w:val="hybridMultilevel"/>
     <w:tmpl w:val="B6DC8888"/>
@@ -3323,7 +3585,7 @@
       </w:rPr>
     </w:lvl>
   </w:abstractNum>
-  <w:abstractNum w:abstractNumId="4">
+  <w:abstractNum w:abstractNumId="4" w15:restartNumberingAfterBreak="0">
     <w:nsid w:val="63852A76"/>
     <w:multiLevelType w:val="hybridMultilevel"/>
     <w:tmpl w:val="7A50B10A"/>
@@ -3436,7 +3698,7 @@
       </w:rPr>
     </w:lvl>
   </w:abstractNum>
-  <w:abstractNum w:abstractNumId="5">
+  <w:abstractNum w:abstractNumId="5" w15:restartNumberingAfterBreak="0">
     <w:nsid w:val="63DF2CBF"/>
     <w:multiLevelType w:val="hybridMultilevel"/>
     <w:tmpl w:val="BBAC4ABE"/>
@@ -3549,7 +3811,7 @@
       </w:rPr>
     </w:lvl>
   </w:abstractNum>
-  <w:abstractNum w:abstractNumId="6">
+  <w:abstractNum w:abstractNumId="6" w15:restartNumberingAfterBreak="0">
     <w:nsid w:val="688867FF"/>
     <w:multiLevelType w:val="hybridMultilevel"/>
     <w:tmpl w:val="C3A6372C"/>
@@ -3662,7 +3924,7 @@
       </w:rPr>
     </w:lvl>
   </w:abstractNum>
-  <w:abstractNum w:abstractNumId="7">
+  <w:abstractNum w:abstractNumId="7" w15:restartNumberingAfterBreak="0">
     <w:nsid w:val="6E2B26D3"/>
     <w:multiLevelType w:val="hybridMultilevel"/>
     <w:tmpl w:val="5AB65156"/>
@@ -3775,7 +4037,7 @@
       </w:rPr>
     </w:lvl>
   </w:abstractNum>
-  <w:abstractNum w:abstractNumId="8">
+  <w:abstractNum w:abstractNumId="8" w15:restartNumberingAfterBreak="0">
     <w:nsid w:val="7CA80ACD"/>
     <w:multiLevelType w:val="hybridMultilevel"/>
     <w:tmpl w:val="18B2DB7E"/>
@@ -3888,7 +4150,7 @@
       </w:rPr>
     </w:lvl>
   </w:abstractNum>
-  <w:abstractNum w:abstractNumId="9">
+  <w:abstractNum w:abstractNumId="9" w15:restartNumberingAfterBreak="0">
     <w:nsid w:val="7D074AEE"/>
     <w:multiLevelType w:val="hybridMultilevel"/>
     <w:tmpl w:val="79949F3E"/>
@@ -4001,41 +4263,41 @@
       </w:rPr>
     </w:lvl>
   </w:abstractNum>
-  <w:num w:numId="1">
+  <w:num w:numId="1" w16cid:durableId="240606671">
     <w:abstractNumId w:val="9"/>
   </w:num>
-  <w:num w:numId="2">
+  <w:num w:numId="2" w16cid:durableId="414785542">
     <w:abstractNumId w:val="0"/>
   </w:num>
-  <w:num w:numId="3">
+  <w:num w:numId="3" w16cid:durableId="143354669">
     <w:abstractNumId w:val="7"/>
   </w:num>
-  <w:num w:numId="4">
+  <w:num w:numId="4" w16cid:durableId="1173110950">
     <w:abstractNumId w:val="8"/>
   </w:num>
-  <w:num w:numId="5">
+  <w:num w:numId="5" w16cid:durableId="241645012">
     <w:abstractNumId w:val="5"/>
   </w:num>
-  <w:num w:numId="6">
+  <w:num w:numId="6" w16cid:durableId="446197649">
     <w:abstractNumId w:val="6"/>
   </w:num>
-  <w:num w:numId="7">
+  <w:num w:numId="7" w16cid:durableId="347831069">
     <w:abstractNumId w:val="1"/>
   </w:num>
-  <w:num w:numId="8">
+  <w:num w:numId="8" w16cid:durableId="1887838822">
     <w:abstractNumId w:val="2"/>
   </w:num>
-  <w:num w:numId="9">
+  <w:num w:numId="9" w16cid:durableId="1000695682">
     <w:abstractNumId w:val="4"/>
   </w:num>
-  <w:num w:numId="10">
+  <w:num w:numId="10" w16cid:durableId="1637416963">
     <w:abstractNumId w:val="3"/>
   </w:num>
 </w:numbering>
 </file>
 
 <file path=word/styles.xml><?xml version="1.0" encoding="utf-8"?>
-<w:styles xmlns:r="http://schemas.openxmlformats.org/officeDocument/2006/relationships" xmlns:w="http://schemas.openxmlformats.org/wordprocessingml/2006/main">
+<w:styles xmlns:mc="http://schemas.openxmlformats.org/markup-compatibility/2006" xmlns:r="http://schemas.openxmlformats.org/officeDocument/2006/relationships" xmlns:w="http://schemas.openxmlformats.org/wordprocessingml/2006/main" xmlns:w14="http://schemas.microsoft.com/office/word/2010/wordml" xmlns:w15="http://schemas.microsoft.com/office/word/2012/wordml" xmlns:w16cex="http://schemas.microsoft.com/office/word/2018/wordml/cex" xmlns:w16cid="http://schemas.microsoft.com/office/word/2016/wordml/cid" xmlns:w16="http://schemas.microsoft.com/office/word/2018/wordml" xmlns:w16sdtdh="http://schemas.microsoft.com/office/word/2020/wordml/sdtdatahash" xmlns:w16se="http://schemas.microsoft.com/office/word/2015/wordml/symex" mc:Ignorable="w14 w15 w16se w16cid w16 w16cex w16sdtdh">
   <w:docDefaults>
     <w:rPrDefault>
       <w:rPr>
@@ -4051,144 +4313,383 @@
       </w:pPr>
     </w:pPrDefault>
   </w:docDefaults>
-  <w:latentStyles w:defLockedState="0" w:defUIPriority="99" w:defSemiHidden="1" w:defUnhideWhenUsed="1" w:defQFormat="0" w:count="267">
-    <w:lsdException w:name="Normal" w:semiHidden="0" w:uiPriority="0" w:unhideWhenUsed="0" w:qFormat="1"/>
-    <w:lsdException w:name="heading 1" w:semiHidden="0" w:uiPriority="9" w:unhideWhenUsed="0" w:qFormat="1"/>
-    <w:lsdException w:name="heading 2" w:uiPriority="9" w:qFormat="1"/>
-    <w:lsdException w:name="heading 3" w:uiPriority="9" w:qFormat="1"/>
-    <w:lsdException w:name="heading 4" w:uiPriority="9" w:qFormat="1"/>
-    <w:lsdException w:name="heading 5" w:uiPriority="9" w:qFormat="1"/>
-    <w:lsdException w:name="heading 6" w:uiPriority="9" w:qFormat="1"/>
-    <w:lsdException w:name="heading 7" w:uiPriority="9" w:qFormat="1"/>
-    <w:lsdException w:name="heading 8" w:uiPriority="9" w:qFormat="1"/>
-    <w:lsdException w:name="heading 9" w:uiPriority="9" w:qFormat="1"/>
-    <w:lsdException w:name="toc 1" w:uiPriority="39"/>
-    <w:lsdException w:name="toc 2" w:uiPriority="39"/>
-    <w:lsdException w:name="toc 3" w:uiPriority="39"/>
-    <w:lsdException w:name="toc 4" w:uiPriority="39"/>
-    <w:lsdException w:name="toc 5" w:uiPriority="39"/>
-    <w:lsdException w:name="toc 6" w:uiPriority="39"/>
-    <w:lsdException w:name="toc 7" w:uiPriority="39"/>
-    <w:lsdException w:name="toc 8" w:uiPriority="39"/>
-    <w:lsdException w:name="toc 9" w:uiPriority="39"/>
-    <w:lsdException w:name="caption" w:uiPriority="35" w:qFormat="1"/>
-    <w:lsdException w:name="Title" w:semiHidden="0" w:uiPriority="10" w:unhideWhenUsed="0" w:qFormat="1"/>
-    <w:lsdException w:name="Default Paragraph Font" w:uiPriority="1"/>
-    <w:lsdException w:name="Subtitle" w:semiHidden="0" w:uiPriority="11" w:unhideWhenUsed="0" w:qFormat="1"/>
-    <w:lsdException w:name="Strong" w:semiHidden="0" w:uiPriority="22" w:unhideWhenUsed="0" w:qFormat="1"/>
-    <w:lsdException w:name="Emphasis" w:semiHidden="0" w:uiPriority="20" w:unhideWhenUsed="0" w:qFormat="1"/>
-    <w:lsdException w:name="Table Grid" w:semiHidden="0" w:uiPriority="59" w:unhideWhenUsed="0"/>
-    <w:lsdException w:name="Placeholder Text" w:unhideWhenUsed="0"/>
-    <w:lsdException w:name="No Spacing" w:semiHidden="0" w:uiPriority="1" w:unhideWhenUsed="0" w:qFormat="1"/>
-    <w:lsdException w:name="Light Shading" w:semiHidden="0" w:uiPriority="60" w:unhideWhenUsed="0"/>
-    <w:lsdException w:name="Light List" w:semiHidden="0" w:uiPriority="61" w:unhideWhenUsed="0"/>
-    <w:lsdException w:name="Light Grid" w:semiHidden="0" w:uiPriority="62" w:unhideWhenUsed="0"/>
-    <w:lsdException w:name="Medium Shading 1" w:semiHidden="0" w:uiPriority="63" w:unhideWhenUsed="0"/>
-    <w:lsdException w:name="Medium Shading 2" w:semiHidden="0" w:uiPriority="64" w:unhideWhenUsed="0"/>
-    <w:lsdException w:name="Medium List 1" w:semiHidden="0" w:uiPriority="65" w:unhideWhenUsed="0"/>
-    <w:lsdException w:name="Medium List 2" w:semiHidden="0" w:uiPriority="66" w:unhideWhenUsed="0"/>
-    <w:lsdException w:name="Medium Grid 1" w:semiHidden="0" w:uiPriority="67" w:unhideWhenUsed="0"/>
-    <w:lsdException w:name="Medium Grid 2" w:semiHidden="0" w:uiPriority="68" w:unhideWhenUsed="0"/>
-    <w:lsdException w:name="Medium Grid 3" w:semiHidden="0" w:uiPriority="69" w:unhideWhenUsed="0"/>
-    <w:lsdException w:name="Dark List" w:semiHidden="0" w:uiPriority="70" w:unhideWhenUsed="0"/>
-    <w:lsdException w:name="Colorful Shading" w:semiHidden="0" w:uiPriority="71" w:unhideWhenUsed="0"/>
-    <w:lsdException w:name="Colorful List" w:semiHidden="0" w:uiPriority="72" w:unhideWhenUsed="0"/>
-    <w:lsdException w:name="Colorful Grid" w:semiHidden="0" w:uiPriority="73" w:unhideWhenUsed="0"/>
-    <w:lsdException w:name="Light Shading Accent 1" w:semiHidden="0" w:uiPriority="60" w:unhideWhenUsed="0"/>
-    <w:lsdException w:name="Light List Accent 1" w:semiHidden="0" w:uiPriority="61" w:unhideWhenUsed="0"/>
-    <w:lsdException w:name="Light Grid Accent 1" w:semiHidden="0" w:uiPriority="62" w:unhideWhenUsed="0"/>
-    <w:lsdException w:name="Medium Shading 1 Accent 1" w:semiHidden="0" w:uiPriority="63" w:unhideWhenUsed="0"/>
-    <w:lsdException w:name="Medium Shading 2 Accent 1" w:semiHidden="0" w:uiPriority="64" w:unhideWhenUsed="0"/>
-    <w:lsdException w:name="Medium List 1 Accent 1" w:semiHidden="0" w:uiPriority="65" w:unhideWhenUsed="0"/>
-    <w:lsdException w:name="Revision" w:unhideWhenUsed="0"/>
-    <w:lsdException w:name="List Paragraph" w:semiHidden="0" w:uiPriority="34" w:unhideWhenUsed="0" w:qFormat="1"/>
-    <w:lsdException w:name="Quote" w:semiHidden="0" w:uiPriority="29" w:unhideWhenUsed="0" w:qFormat="1"/>
-    <w:lsdException w:name="Intense Quote" w:semiHidden="0" w:uiPriority="30" w:unhideWhenUsed="0" w:qFormat="1"/>
-    <w:lsdException w:name="Medium List 2 Accent 1" w:semiHidden="0" w:uiPriority="66" w:unhideWhenUsed="0"/>
-    <w:lsdException w:name="Medium Grid 1 Accent 1" w:semiHidden="0" w:uiPriority="67" w:unhideWhenUsed="0"/>
-    <w:lsdException w:name="Medium Grid 2 Accent 1" w:semiHidden="0" w:uiPriority="68" w:unhideWhenUsed="0"/>
-    <w:lsdException w:name="Medium Grid 3 Accent 1" w:semiHidden="0" w:uiPriority="69" w:unhideWhenUsed="0"/>
-    <w:lsdException w:name="Dark List Accent 1" w:semiHidden="0" w:uiPriority="70" w:unhideWhenUsed="0"/>
-    <w:lsdException w:name="Colorful Shading Accent 1" w:semiHidden="0" w:uiPriority="71" w:unhideWhenUsed="0"/>
-    <w:lsdException w:name="Colorful List Accent 1" w:semiHidden="0" w:uiPriority="72" w:unhideWhenUsed="0"/>
-    <w:lsdException w:name="Colorful Grid Accent 1" w:semiHidden="0" w:uiPriority="73" w:unhideWhenUsed="0"/>
-    <w:lsdException w:name="Light Shading Accent 2" w:semiHidden="0" w:uiPriority="60" w:unhideWhenUsed="0"/>
-    <w:lsdException w:name="Light List Accent 2" w:semiHidden="0" w:uiPriority="61" w:unhideWhenUsed="0"/>
-    <w:lsdException w:name="Light Grid Accent 2" w:semiHidden="0" w:uiPriority="62" w:unhideWhenUsed="0"/>
-    <w:lsdException w:name="Medium Shading 1 Accent 2" w:semiHidden="0" w:uiPriority="63" w:unhideWhenUsed="0"/>
-    <w:lsdException w:name="Medium Shading 2 Accent 2" w:semiHidden="0" w:uiPriority="64" w:unhideWhenUsed="0"/>
-    <w:lsdException w:name="Medium List 1 Accent 2" w:semiHidden="0" w:uiPriority="65" w:unhideWhenUsed="0"/>
-    <w:lsdException w:name="Medium List 2 Accent 2" w:semiHidden="0" w:uiPriority="66" w:unhideWhenUsed="0"/>
-    <w:lsdException w:name="Medium Grid 1 Accent 2" w:semiHidden="0" w:uiPriority="67" w:unhideWhenUsed="0"/>
-    <w:lsdException w:name="Medium Grid 2 Accent 2" w:semiHidden="0" w:uiPriority="68" w:unhideWhenUsed="0"/>
-    <w:lsdException w:name="Medium Grid 3 Accent 2" w:semiHidden="0" w:uiPriority="69" w:unhideWhenUsed="0"/>
-    <w:lsdException w:name="Dark List Accent 2" w:semiHidden="0" w:uiPriority="70" w:unhideWhenUsed="0"/>
-    <w:lsdException w:name="Colorful Shading Accent 2" w:semiHidden="0" w:uiPriority="71" w:unhideWhenUsed="0"/>
-    <w:lsdException w:name="Colorful List Accent 2" w:semiHidden="0" w:uiPriority="72" w:unhideWhenUsed="0"/>
-    <w:lsdException w:name="Colorful Grid Accent 2" w:semiHidden="0" w:uiPriority="73" w:unhideWhenUsed="0"/>
-    <w:lsdException w:name="Light Shading Accent 3" w:semiHidden="0" w:uiPriority="60" w:unhideWhenUsed="0"/>
-    <w:lsdException w:name="Light List Accent 3" w:semiHidden="0" w:uiPriority="61" w:unhideWhenUsed="0"/>
-    <w:lsdException w:name="Light Grid Accent 3" w:semiHidden="0" w:uiPriority="62" w:unhideWhenUsed="0"/>
-    <w:lsdException w:name="Medium Shading 1 Accent 3" w:semiHidden="0" w:uiPriority="63" w:unhideWhenUsed="0"/>
-    <w:lsdException w:name="Medium Shading 2 Accent 3" w:semiHidden="0" w:uiPriority="64" w:unhideWhenUsed="0"/>
-    <w:lsdException w:name="Medium List 1 Accent 3" w:semiHidden="0" w:uiPriority="65" w:unhideWhenUsed="0"/>
-    <w:lsdException w:name="Medium List 2 Accent 3" w:semiHidden="0" w:uiPriority="66" w:unhideWhenUsed="0"/>
-    <w:lsdException w:name="Medium Grid 1 Accent 3" w:semiHidden="0" w:uiPriority="67" w:unhideWhenUsed="0"/>
-    <w:lsdException w:name="Medium Grid 2 Accent 3" w:semiHidden="0" w:uiPriority="68" w:unhideWhenUsed="0"/>
-    <w:lsdException w:name="Medium Grid 3 Accent 3" w:semiHidden="0" w:uiPriority="69" w:unhideWhenUsed="0"/>
-    <w:lsdException w:name="Dark List Accent 3" w:semiHidden="0" w:uiPriority="70" w:unhideWhenUsed="0"/>
-    <w:lsdException w:name="Colorful Shading Accent 3" w:semiHidden="0" w:uiPriority="71" w:unhideWhenUsed="0"/>
-    <w:lsdException w:name="Colorful List Accent 3" w:semiHidden="0" w:uiPriority="72" w:unhideWhenUsed="0"/>
-    <w:lsdException w:name="Colorful Grid Accent 3" w:semiHidden="0" w:uiPriority="73" w:unhideWhenUsed="0"/>
-    <w:lsdException w:name="Light Shading Accent 4" w:semiHidden="0" w:uiPriority="60" w:unhideWhenUsed="0"/>
-    <w:lsdException w:name="Light List Accent 4" w:semiHidden="0" w:uiPriority="61" w:unhideWhenUsed="0"/>
-    <w:lsdException w:name="Light Grid Accent 4" w:semiHidden="0" w:uiPriority="62" w:unhideWhenUsed="0"/>
-    <w:lsdException w:name="Medium Shading 1 Accent 4" w:semiHidden="0" w:uiPriority="63" w:unhideWhenUsed="0"/>
-    <w:lsdException w:name="Medium Shading 2 Accent 4" w:semiHidden="0" w:uiPriority="64" w:unhideWhenUsed="0"/>
-    <w:lsdException w:name="Medium List 1 Accent 4" w:semiHidden="0" w:uiPriority="65" w:unhideWhenUsed="0"/>
-    <w:lsdException w:name="Medium List 2 Accent 4" w:semiHidden="0" w:uiPriority="66" w:unhideWhenUsed="0"/>
-    <w:lsdException w:name="Medium Grid 1 Accent 4" w:semiHidden="0" w:uiPriority="67" w:unhideWhenUsed="0"/>
-    <w:lsdException w:name="Medium Grid 2 Accent 4" w:semiHidden="0" w:uiPriority="68" w:unhideWhenUsed="0"/>
-    <w:lsdException w:name="Medium Grid 3 Accent 4" w:semiHidden="0" w:uiPriority="69" w:unhideWhenUsed="0"/>
-    <w:lsdException w:name="Dark List Accent 4" w:semiHidden="0" w:uiPriority="70" w:unhideWhenUsed="0"/>
-    <w:lsdException w:name="Colorful Shading Accent 4" w:semiHidden="0" w:uiPriority="71" w:unhideWhenUsed="0"/>
-    <w:lsdException w:name="Colorful List Accent 4" w:semiHidden="0" w:uiPriority="72" w:unhideWhenUsed="0"/>
-    <w:lsdException w:name="Colorful Grid Accent 4" w:semiHidden="0" w:uiPriority="73" w:unhideWhenUsed="0"/>
-    <w:lsdException w:name="Light Shading Accent 5" w:semiHidden="0" w:uiPriority="60" w:unhideWhenUsed="0"/>
-    <w:lsdException w:name="Light List Accent 5" w:semiHidden="0" w:uiPriority="61" w:unhideWhenUsed="0"/>
-    <w:lsdException w:name="Light Grid Accent 5" w:semiHidden="0" w:uiPriority="62" w:unhideWhenUsed="0"/>
-    <w:lsdException w:name="Medium Shading 1 Accent 5" w:semiHidden="0" w:uiPriority="63" w:unhideWhenUsed="0"/>
-    <w:lsdException w:name="Medium Shading 2 Accent 5" w:semiHidden="0" w:uiPriority="64" w:unhideWhenUsed="0"/>
-    <w:lsdException w:name="Medium List 1 Accent 5" w:semiHidden="0" w:uiPriority="65" w:unhideWhenUsed="0"/>
-    <w:lsdException w:name="Medium List 2 Accent 5" w:semiHidden="0" w:uiPriority="66" w:unhideWhenUsed="0"/>
-    <w:lsdException w:name="Medium Grid 1 Accent 5" w:semiHidden="0" w:uiPriority="67" w:unhideWhenUsed="0"/>
-    <w:lsdException w:name="Medium Grid 2 Accent 5" w:semiHidden="0" w:uiPriority="68" w:unhideWhenUsed="0"/>
-    <w:lsdException w:name="Medium Grid 3 Accent 5" w:semiHidden="0" w:uiPriority="69" w:unhideWhenUsed="0"/>
-    <w:lsdException w:name="Dark List Accent 5" w:semiHidden="0" w:uiPriority="70" w:unhideWhenUsed="0"/>
-    <w:lsdException w:name="Colorful Shading Accent 5" w:semiHidden="0" w:uiPriority="71" w:unhideWhenUsed="0"/>
-    <w:lsdException w:name="Colorful List Accent 5" w:semiHidden="0" w:uiPriority="72" w:unhideWhenUsed="0"/>
-    <w:lsdException w:name="Colorful Grid Accent 5" w:semiHidden="0" w:uiPriority="73" w:unhideWhenUsed="0"/>
-    <w:lsdException w:name="Light Shading Accent 6" w:semiHidden="0" w:uiPriority="60" w:unhideWhenUsed="0"/>
-    <w:lsdException w:name="Light List Accent 6" w:semiHidden="0" w:uiPriority="61" w:unhideWhenUsed="0"/>
-    <w:lsdException w:name="Light Grid Accent 6" w:semiHidden="0" w:uiPriority="62" w:unhideWhenUsed="0"/>
-    <w:lsdException w:name="Medium Shading 1 Accent 6" w:semiHidden="0" w:uiPriority="63" w:unhideWhenUsed="0"/>
-    <w:lsdException w:name="Medium Shading 2 Accent 6" w:semiHidden="0" w:uiPriority="64" w:unhideWhenUsed="0"/>
-    <w:lsdException w:name="Medium List 1 Accent 6" w:semiHidden="0" w:uiPriority="65" w:unhideWhenUsed="0"/>
-    <w:lsdException w:name="Medium List 2 Accent 6" w:semiHidden="0" w:uiPriority="66" w:unhideWhenUsed="0"/>
-    <w:lsdException w:name="Medium Grid 1 Accent 6" w:semiHidden="0" w:uiPriority="67" w:unhideWhenUsed="0"/>
-    <w:lsdException w:name="Medium Grid 2 Accent 6" w:semiHidden="0" w:uiPriority="68" w:unhideWhenUsed="0"/>
-    <w:lsdException w:name="Medium Grid 3 Accent 6" w:semiHidden="0" w:uiPriority="69" w:unhideWhenUsed="0"/>
-    <w:lsdException w:name="Dark List Accent 6" w:semiHidden="0" w:uiPriority="70" w:unhideWhenUsed="0"/>
-    <w:lsdException w:name="Colorful Shading Accent 6" w:semiHidden="0" w:uiPriority="71" w:unhideWhenUsed="0"/>
-    <w:lsdException w:name="Colorful List Accent 6" w:semiHidden="0" w:uiPriority="72" w:unhideWhenUsed="0"/>
-    <w:lsdException w:name="Colorful Grid Accent 6" w:semiHidden="0" w:uiPriority="73" w:unhideWhenUsed="0"/>
-    <w:lsdException w:name="Subtle Emphasis" w:semiHidden="0" w:uiPriority="19" w:unhideWhenUsed="0" w:qFormat="1"/>
-    <w:lsdException w:name="Intense Emphasis" w:semiHidden="0" w:uiPriority="21" w:unhideWhenUsed="0" w:qFormat="1"/>
-    <w:lsdException w:name="Subtle Reference" w:semiHidden="0" w:uiPriority="31" w:unhideWhenUsed="0" w:qFormat="1"/>
-    <w:lsdException w:name="Intense Reference" w:semiHidden="0" w:uiPriority="32" w:unhideWhenUsed="0" w:qFormat="1"/>
-    <w:lsdException w:name="Book Title" w:semiHidden="0" w:uiPriority="33" w:unhideWhenUsed="0" w:qFormat="1"/>
-    <w:lsdException w:name="Bibliography" w:uiPriority="37"/>
-    <w:lsdException w:name="TOC Heading" w:uiPriority="39" w:qFormat="1"/>
+  <w:latentStyles w:defLockedState="0" w:defUIPriority="99" w:defSemiHidden="0" w:defUnhideWhenUsed="0" w:defQFormat="0" w:count="376">
+    <w:lsdException w:name="Normal" w:uiPriority="0" w:qFormat="1"/>
+    <w:lsdException w:name="heading 1" w:uiPriority="9" w:qFormat="1"/>
+    <w:lsdException w:name="heading 2" w:semiHidden="1" w:uiPriority="9" w:unhideWhenUsed="1" w:qFormat="1"/>
+    <w:lsdException w:name="heading 3" w:semiHidden="1" w:uiPriority="9" w:unhideWhenUsed="1" w:qFormat="1"/>
+    <w:lsdException w:name="heading 4" w:semiHidden="1" w:uiPriority="9" w:unhideWhenUsed="1" w:qFormat="1"/>
+    <w:lsdException w:name="heading 5" w:semiHidden="1" w:uiPriority="9" w:unhideWhenUsed="1" w:qFormat="1"/>
+    <w:lsdException w:name="heading 6" w:semiHidden="1" w:uiPriority="9" w:unhideWhenUsed="1" w:qFormat="1"/>
+    <w:lsdException w:name="heading 7" w:semiHidden="1" w:uiPriority="9" w:unhideWhenUsed="1" w:qFormat="1"/>
+    <w:lsdException w:name="heading 8" w:semiHidden="1" w:uiPriority="9" w:unhideWhenUsed="1" w:qFormat="1"/>
+    <w:lsdException w:name="heading 9" w:semiHidden="1" w:uiPriority="9" w:unhideWhenUsed="1" w:qFormat="1"/>
+    <w:lsdException w:name="index 1" w:semiHidden="1" w:unhideWhenUsed="1"/>
+    <w:lsdException w:name="index 2" w:semiHidden="1" w:unhideWhenUsed="1"/>
+    <w:lsdException w:name="index 3" w:semiHidden="1" w:unhideWhenUsed="1"/>
+    <w:lsdException w:name="index 4" w:semiHidden="1" w:unhideWhenUsed="1"/>
+    <w:lsdException w:name="index 5" w:semiHidden="1" w:unhideWhenUsed="1"/>
+    <w:lsdException w:name="index 6" w:semiHidden="1" w:unhideWhenUsed="1"/>
+    <w:lsdException w:name="index 7" w:semiHidden="1" w:unhideWhenUsed="1"/>
+    <w:lsdException w:name="index 8" w:semiHidden="1" w:unhideWhenUsed="1"/>
+    <w:lsdException w:name="index 9" w:semiHidden="1" w:unhideWhenUsed="1"/>
+    <w:lsdException w:name="toc 1" w:semiHidden="1" w:uiPriority="39" w:unhideWhenUsed="1"/>
+    <w:lsdException w:name="toc 2" w:semiHidden="1" w:uiPriority="39" w:unhideWhenUsed="1"/>
+    <w:lsdException w:name="toc 3" w:semiHidden="1" w:uiPriority="39" w:unhideWhenUsed="1"/>
+    <w:lsdException w:name="toc 4" w:semiHidden="1" w:uiPriority="39" w:unhideWhenUsed="1"/>
+    <w:lsdException w:name="toc 5" w:semiHidden="1" w:uiPriority="39" w:unhideWhenUsed="1"/>
+    <w:lsdException w:name="toc 6" w:semiHidden="1" w:uiPriority="39" w:unhideWhenUsed="1"/>
+    <w:lsdException w:name="toc 7" w:semiHidden="1" w:uiPriority="39" w:unhideWhenUsed="1"/>
+    <w:lsdException w:name="toc 8" w:semiHidden="1" w:uiPriority="39" w:unhideWhenUsed="1"/>
+    <w:lsdException w:name="toc 9" w:semiHidden="1" w:uiPriority="39" w:unhideWhenUsed="1"/>
+    <w:lsdException w:name="Normal Indent" w:semiHidden="1" w:unhideWhenUsed="1"/>
+    <w:lsdException w:name="footnote text" w:semiHidden="1" w:unhideWhenUsed="1"/>
+    <w:lsdException w:name="annotation text" w:semiHidden="1" w:unhideWhenUsed="1"/>
+    <w:lsdException w:name="header" w:semiHidden="1" w:unhideWhenUsed="1"/>
+    <w:lsdException w:name="footer" w:semiHidden="1" w:unhideWhenUsed="1"/>
+    <w:lsdException w:name="index heading" w:semiHidden="1" w:unhideWhenUsed="1"/>
+    <w:lsdException w:name="caption" w:semiHidden="1" w:uiPriority="35" w:unhideWhenUsed="1" w:qFormat="1"/>
+    <w:lsdException w:name="table of figures" w:semiHidden="1" w:unhideWhenUsed="1"/>
+    <w:lsdException w:name="envelope address" w:semiHidden="1" w:unhideWhenUsed="1"/>
+    <w:lsdException w:name="envelope return" w:semiHidden="1" w:unhideWhenUsed="1"/>
+    <w:lsdException w:name="footnote reference" w:semiHidden="1" w:unhideWhenUsed="1"/>
+    <w:lsdException w:name="annotation reference" w:semiHidden="1" w:unhideWhenUsed="1"/>
+    <w:lsdException w:name="line number" w:semiHidden="1" w:unhideWhenUsed="1"/>
+    <w:lsdException w:name="page number" w:semiHidden="1" w:unhideWhenUsed="1"/>
+    <w:lsdException w:name="endnote reference" w:semiHidden="1" w:unhideWhenUsed="1"/>
+    <w:lsdException w:name="endnote text" w:semiHidden="1" w:unhideWhenUsed="1"/>
+    <w:lsdException w:name="table of authorities" w:semiHidden="1" w:unhideWhenUsed="1"/>
+    <w:lsdException w:name="macro" w:semiHidden="1" w:unhideWhenUsed="1"/>
+    <w:lsdException w:name="toa heading" w:semiHidden="1" w:unhideWhenUsed="1"/>
+    <w:lsdException w:name="List" w:semiHidden="1" w:unhideWhenUsed="1"/>
+    <w:lsdException w:name="List Bullet" w:semiHidden="1" w:unhideWhenUsed="1"/>
+    <w:lsdException w:name="List Number" w:semiHidden="1" w:unhideWhenUsed="1"/>
+    <w:lsdException w:name="List 2" w:semiHidden="1" w:unhideWhenUsed="1"/>
+    <w:lsdException w:name="List 3" w:semiHidden="1" w:unhideWhenUsed="1"/>
+    <w:lsdException w:name="List 4" w:semiHidden="1" w:unhideWhenUsed="1"/>
+    <w:lsdException w:name="List 5" w:semiHidden="1" w:unhideWhenUsed="1"/>
+    <w:lsdException w:name="List Bullet 2" w:semiHidden="1" w:unhideWhenUsed="1"/>
+    <w:lsdException w:name="List Bullet 3" w:semiHidden="1" w:unhideWhenUsed="1"/>
+    <w:lsdException w:name="List Bullet 4" w:semiHidden="1" w:unhideWhenUsed="1"/>
+    <w:lsdException w:name="List Bullet 5" w:semiHidden="1" w:unhideWhenUsed="1"/>
+    <w:lsdException w:name="List Number 2" w:semiHidden="1" w:unhideWhenUsed="1"/>
+    <w:lsdException w:name="List Number 3" w:semiHidden="1" w:unhideWhenUsed="1"/>
+    <w:lsdException w:name="List Number 4" w:semiHidden="1" w:unhideWhenUsed="1"/>
+    <w:lsdException w:name="List Number 5" w:semiHidden="1" w:unhideWhenUsed="1"/>
+    <w:lsdException w:name="Title" w:uiPriority="10" w:qFormat="1"/>
+    <w:lsdException w:name="Closing" w:semiHidden="1" w:unhideWhenUsed="1"/>
+    <w:lsdException w:name="Signature" w:semiHidden="1" w:unhideWhenUsed="1"/>
+    <w:lsdException w:name="Default Paragraph Font" w:semiHidden="1" w:uiPriority="1" w:unhideWhenUsed="1"/>
+    <w:lsdException w:name="Body Text" w:semiHidden="1" w:unhideWhenUsed="1"/>
+    <w:lsdException w:name="Body Text Indent" w:semiHidden="1" w:unhideWhenUsed="1"/>
+    <w:lsdException w:name="List Continue" w:semiHidden="1" w:unhideWhenUsed="1"/>
+    <w:lsdException w:name="List Continue 2" w:semiHidden="1" w:unhideWhenUsed="1"/>
+    <w:lsdException w:name="List Continue 3" w:semiHidden="1" w:unhideWhenUsed="1"/>
+    <w:lsdException w:name="List Continue 4" w:semiHidden="1" w:unhideWhenUsed="1"/>
+    <w:lsdException w:name="List Continue 5" w:semiHidden="1" w:unhideWhenUsed="1"/>
+    <w:lsdException w:name="Message Header" w:semiHidden="1" w:unhideWhenUsed="1"/>
+    <w:lsdException w:name="Subtitle" w:uiPriority="11" w:qFormat="1"/>
+    <w:lsdException w:name="Salutation" w:semiHidden="1" w:unhideWhenUsed="1"/>
+    <w:lsdException w:name="Date" w:semiHidden="1" w:unhideWhenUsed="1"/>
+    <w:lsdException w:name="Body Text First Indent" w:semiHidden="1" w:unhideWhenUsed="1"/>
+    <w:lsdException w:name="Body Text First Indent 2" w:semiHidden="1" w:unhideWhenUsed="1"/>
+    <w:lsdException w:name="Note Heading" w:semiHidden="1" w:unhideWhenUsed="1"/>
+    <w:lsdException w:name="Body Text 2" w:semiHidden="1" w:unhideWhenUsed="1"/>
+    <w:lsdException w:name="Body Text 3" w:semiHidden="1" w:unhideWhenUsed="1"/>
+    <w:lsdException w:name="Body Text Indent 2" w:semiHidden="1" w:unhideWhenUsed="1"/>
+    <w:lsdException w:name="Body Text Indent 3" w:semiHidden="1" w:unhideWhenUsed="1"/>
+    <w:lsdException w:name="Block Text" w:semiHidden="1" w:unhideWhenUsed="1"/>
+    <w:lsdException w:name="Hyperlink" w:semiHidden="1" w:unhideWhenUsed="1"/>
+    <w:lsdException w:name="FollowedHyperlink" w:semiHidden="1" w:unhideWhenUsed="1"/>
+    <w:lsdException w:name="Strong" w:uiPriority="22" w:qFormat="1"/>
+    <w:lsdException w:name="Emphasis" w:uiPriority="20" w:qFormat="1"/>
+    <w:lsdException w:name="Document Map" w:semiHidden="1" w:unhideWhenUsed="1"/>
+    <w:lsdException w:name="Plain Text" w:semiHidden="1" w:unhideWhenUsed="1"/>
+    <w:lsdException w:name="E-mail Signature" w:semiHidden="1" w:unhideWhenUsed="1"/>
+    <w:lsdException w:name="HTML Top of Form" w:semiHidden="1" w:unhideWhenUsed="1"/>
+    <w:lsdException w:name="HTML Bottom of Form" w:semiHidden="1" w:unhideWhenUsed="1"/>
+    <w:lsdException w:name="Normal (Web)" w:semiHidden="1" w:unhideWhenUsed="1"/>
+    <w:lsdException w:name="HTML Acronym" w:semiHidden="1" w:unhideWhenUsed="1"/>
+    <w:lsdException w:name="HTML Address" w:semiHidden="1" w:unhideWhenUsed="1"/>
+    <w:lsdException w:name="HTML Cite" w:semiHidden="1" w:unhideWhenUsed="1"/>
+    <w:lsdException w:name="HTML Code" w:semiHidden="1" w:unhideWhenUsed="1"/>
+    <w:lsdException w:name="HTML Definition" w:semiHidden="1" w:unhideWhenUsed="1"/>
+    <w:lsdException w:name="HTML Keyboard" w:semiHidden="1" w:unhideWhenUsed="1"/>
+    <w:lsdException w:name="HTML Preformatted" w:semiHidden="1" w:unhideWhenUsed="1"/>
+    <w:lsdException w:name="HTML Sample" w:semiHidden="1" w:unhideWhenUsed="1"/>
+    <w:lsdException w:name="HTML Typewriter" w:semiHidden="1" w:unhideWhenUsed="1"/>
+    <w:lsdException w:name="HTML Variable" w:semiHidden="1" w:unhideWhenUsed="1"/>
+    <w:lsdException w:name="Normal Table" w:semiHidden="1" w:unhideWhenUsed="1"/>
+    <w:lsdException w:name="annotation subject" w:semiHidden="1" w:unhideWhenUsed="1"/>
+    <w:lsdException w:name="No List" w:semiHidden="1" w:unhideWhenUsed="1"/>
+    <w:lsdException w:name="Outline List 1" w:semiHidden="1" w:unhideWhenUsed="1"/>
+    <w:lsdException w:name="Outline List 2" w:semiHidden="1" w:unhideWhenUsed="1"/>
+    <w:lsdException w:name="Outline List 3" w:semiHidden="1" w:unhideWhenUsed="1"/>
+    <w:lsdException w:name="Table Simple 1" w:semiHidden="1" w:unhideWhenUsed="1"/>
+    <w:lsdException w:name="Table Simple 2" w:semiHidden="1" w:unhideWhenUsed="1"/>
+    <w:lsdException w:name="Table Simple 3" w:semiHidden="1" w:unhideWhenUsed="1"/>
+    <w:lsdException w:name="Table Classic 1" w:semiHidden="1" w:unhideWhenUsed="1"/>
+    <w:lsdException w:name="Table Classic 2" w:semiHidden="1" w:unhideWhenUsed="1"/>
+    <w:lsdException w:name="Table Classic 3" w:semiHidden="1" w:unhideWhenUsed="1"/>
+    <w:lsdException w:name="Table Classic 4" w:semiHidden="1" w:unhideWhenUsed="1"/>
+    <w:lsdException w:name="Table Colorful 1" w:semiHidden="1" w:unhideWhenUsed="1"/>
+    <w:lsdException w:name="Table Colorful 2" w:semiHidden="1" w:unhideWhenUsed="1"/>
+    <w:lsdException w:name="Table Colorful 3" w:semiHidden="1" w:unhideWhenUsed="1"/>
+    <w:lsdException w:name="Table Columns 1" w:semiHidden="1" w:unhideWhenUsed="1"/>
+    <w:lsdException w:name="Table Columns 2" w:semiHidden="1" w:unhideWhenUsed="1"/>
+    <w:lsdException w:name="Table Columns 3" w:semiHidden="1" w:unhideWhenUsed="1"/>
+    <w:lsdException w:name="Table Columns 4" w:semiHidden="1" w:unhideWhenUsed="1"/>
+    <w:lsdException w:name="Table Columns 5" w:semiHidden="1" w:unhideWhenUsed="1"/>
+    <w:lsdException w:name="Table Grid 1" w:semiHidden="1" w:unhideWhenUsed="1"/>
+    <w:lsdException w:name="Table Grid 2" w:semiHidden="1" w:unhideWhenUsed="1"/>
+    <w:lsdException w:name="Table Grid 3" w:semiHidden="1" w:unhideWhenUsed="1"/>
+    <w:lsdException w:name="Table Grid 4" w:semiHidden="1" w:unhideWhenUsed="1"/>
+    <w:lsdException w:name="Table Grid 5" w:semiHidden="1" w:unhideWhenUsed="1"/>
+    <w:lsdException w:name="Table Grid 6" w:semiHidden="1" w:unhideWhenUsed="1"/>
+    <w:lsdException w:name="Table Grid 7" w:semiHidden="1" w:unhideWhenUsed="1"/>
+    <w:lsdException w:name="Table Grid 8" w:semiHidden="1" w:unhideWhenUsed="1"/>
+    <w:lsdException w:name="Table List 1" w:semiHidden="1" w:unhideWhenUsed="1"/>
+    <w:lsdException w:name="Table List 2" w:semiHidden="1" w:unhideWhenUsed="1"/>
+    <w:lsdException w:name="Table List 3" w:semiHidden="1" w:unhideWhenUsed="1"/>
+    <w:lsdException w:name="Table List 4" w:semiHidden="1" w:unhideWhenUsed="1"/>
+    <w:lsdException w:name="Table List 5" w:semiHidden="1" w:unhideWhenUsed="1"/>
+    <w:lsdException w:name="Table List 6" w:semiHidden="1" w:unhideWhenUsed="1"/>
+    <w:lsdException w:name="Table List 7" w:semiHidden="1" w:unhideWhenUsed="1"/>
+    <w:lsdException w:name="Table List 8" w:semiHidden="1" w:unhideWhenUsed="1"/>
+    <w:lsdException w:name="Table 3D effects 1" w:semiHidden="1" w:unhideWhenUsed="1"/>
+    <w:lsdException w:name="Table 3D effects 2" w:semiHidden="1" w:unhideWhenUsed="1"/>
+    <w:lsdException w:name="Table 3D effects 3" w:semiHidden="1" w:unhideWhenUsed="1"/>
+    <w:lsdException w:name="Table Contemporary" w:semiHidden="1" w:unhideWhenUsed="1"/>
+    <w:lsdException w:name="Table Elegant" w:semiHidden="1" w:unhideWhenUsed="1"/>
+    <w:lsdException w:name="Table Professional" w:semiHidden="1" w:unhideWhenUsed="1"/>
+    <w:lsdException w:name="Table Subtle 1" w:semiHidden="1" w:unhideWhenUsed="1"/>
+    <w:lsdException w:name="Table Subtle 2" w:semiHidden="1" w:unhideWhenUsed="1"/>
+    <w:lsdException w:name="Table Web 1" w:semiHidden="1" w:unhideWhenUsed="1"/>
+    <w:lsdException w:name="Table Web 2" w:semiHidden="1" w:unhideWhenUsed="1"/>
+    <w:lsdException w:name="Table Web 3" w:semiHidden="1" w:unhideWhenUsed="1"/>
+    <w:lsdException w:name="Balloon Text" w:semiHidden="1" w:unhideWhenUsed="1"/>
+    <w:lsdException w:name="Table Grid" w:semiHidden="1" w:uiPriority="59" w:unhideWhenUsed="1"/>
+    <w:lsdException w:name="Table Theme" w:semiHidden="1" w:unhideWhenUsed="1"/>
+    <w:lsdException w:name="Placeholder Text" w:semiHidden="1"/>
+    <w:lsdException w:name="No Spacing" w:uiPriority="1" w:qFormat="1"/>
+    <w:lsdException w:name="Light Shading" w:uiPriority="60"/>
+    <w:lsdException w:name="Light List" w:uiPriority="61"/>
+    <w:lsdException w:name="Light Grid" w:uiPriority="62"/>
+    <w:lsdException w:name="Medium Shading 1" w:uiPriority="63"/>
+    <w:lsdException w:name="Medium Shading 2" w:uiPriority="64"/>
+    <w:lsdException w:name="Medium List 1" w:uiPriority="65"/>
+    <w:lsdException w:name="Medium List 2" w:uiPriority="66"/>
+    <w:lsdException w:name="Medium Grid 1" w:uiPriority="67"/>
+    <w:lsdException w:name="Medium Grid 2" w:uiPriority="68"/>
+    <w:lsdException w:name="Medium Grid 3" w:uiPriority="69"/>
+    <w:lsdException w:name="Dark List" w:uiPriority="70"/>
+    <w:lsdException w:name="Colorful Shading" w:uiPriority="71"/>
+    <w:lsdException w:name="Colorful List" w:uiPriority="72"/>
+    <w:lsdException w:name="Colorful Grid" w:uiPriority="73"/>
+    <w:lsdException w:name="Light Shading Accent 1" w:uiPriority="60"/>
+    <w:lsdException w:name="Light List Accent 1" w:uiPriority="61"/>
+    <w:lsdException w:name="Light Grid Accent 1" w:uiPriority="62"/>
+    <w:lsdException w:name="Medium Shading 1 Accent 1" w:uiPriority="63"/>
+    <w:lsdException w:name="Medium Shading 2 Accent 1" w:uiPriority="64"/>
+    <w:lsdException w:name="Medium List 1 Accent 1" w:uiPriority="65"/>
+    <w:lsdException w:name="Revision" w:semiHidden="1"/>
+    <w:lsdException w:name="List Paragraph" w:uiPriority="34" w:qFormat="1"/>
+    <w:lsdException w:name="Quote" w:uiPriority="29" w:qFormat="1"/>
+    <w:lsdException w:name="Intense Quote" w:uiPriority="30" w:qFormat="1"/>
+    <w:lsdException w:name="Medium List 2 Accent 1" w:uiPriority="66"/>
+    <w:lsdException w:name="Medium Grid 1 Accent 1" w:uiPriority="67"/>
+    <w:lsdException w:name="Medium Grid 2 Accent 1" w:uiPriority="68"/>
+    <w:lsdException w:name="Medium Grid 3 Accent 1" w:uiPriority="69"/>
+    <w:lsdException w:name="Dark List Accent 1" w:uiPriority="70"/>
+    <w:lsdException w:name="Colorful Shading Accent 1" w:uiPriority="71"/>
+    <w:lsdException w:name="Colorful List Accent 1" w:uiPriority="72"/>
+    <w:lsdException w:name="Colorful Grid Accent 1" w:uiPriority="73"/>
+    <w:lsdException w:name="Light Shading Accent 2" w:uiPriority="60"/>
+    <w:lsdException w:name="Light List Accent 2" w:uiPriority="61"/>
+    <w:lsdException w:name="Light Grid Accent 2" w:uiPriority="62"/>
+    <w:lsdException w:name="Medium Shading 1 Accent 2" w:uiPriority="63"/>
+    <w:lsdException w:name="Medium Shading 2 Accent 2" w:uiPriority="64"/>
+    <w:lsdException w:name="Medium List 1 Accent 2" w:uiPriority="65"/>
+    <w:lsdException w:name="Medium List 2 Accent 2" w:uiPriority="66"/>
+    <w:lsdException w:name="Medium Grid 1 Accent 2" w:uiPriority="67"/>
+    <w:lsdException w:name="Medium Grid 2 Accent 2" w:uiPriority="68"/>
+    <w:lsdException w:name="Medium Grid 3 Accent 2" w:uiPriority="69"/>
+    <w:lsdException w:name="Dark List Accent 2" w:uiPriority="70"/>
+    <w:lsdException w:name="Colorful Shading Accent 2" w:uiPriority="71"/>
+    <w:lsdException w:name="Colorful List Accent 2" w:uiPriority="72"/>
+    <w:lsdException w:name="Colorful Grid Accent 2" w:uiPriority="73"/>
+    <w:lsdException w:name="Light Shading Accent 3" w:uiPriority="60"/>
+    <w:lsdException w:name="Light List Accent 3" w:uiPriority="61"/>
+    <w:lsdException w:name="Light Grid Accent 3" w:uiPriority="62"/>
+    <w:lsdException w:name="Medium Shading 1 Accent 3" w:uiPriority="63"/>
+    <w:lsdException w:name="Medium Shading 2 Accent 3" w:uiPriority="64"/>
+    <w:lsdException w:name="Medium List 1 Accent 3" w:uiPriority="65"/>
+    <w:lsdException w:name="Medium List 2 Accent 3" w:uiPriority="66"/>
+    <w:lsdException w:name="Medium Grid 1 Accent 3" w:uiPriority="67"/>
+    <w:lsdException w:name="Medium Grid 2 Accent 3" w:uiPriority="68"/>
+    <w:lsdException w:name="Medium Grid 3 Accent 3" w:uiPriority="69"/>
+    <w:lsdException w:name="Dark List Accent 3" w:uiPriority="70"/>
+    <w:lsdException w:name="Colorful Shading Accent 3" w:uiPriority="71"/>
+    <w:lsdException w:name="Colorful List Accent 3" w:uiPriority="72"/>
+    <w:lsdException w:name="Colorful Grid Accent 3" w:uiPriority="73"/>
+    <w:lsdException w:name="Light Shading Accent 4" w:uiPriority="60"/>
+    <w:lsdException w:name="Light List Accent 4" w:uiPriority="61"/>
+    <w:lsdException w:name="Light Grid Accent 4" w:uiPriority="62"/>
+    <w:lsdException w:name="Medium Shading 1 Accent 4" w:uiPriority="63"/>
+    <w:lsdException w:name="Medium Shading 2 Accent 4" w:uiPriority="64"/>
+    <w:lsdException w:name="Medium List 1 Accent 4" w:uiPriority="65"/>
+    <w:lsdException w:name="Medium List 2 Accent 4" w:uiPriority="66"/>
+    <w:lsdException w:name="Medium Grid 1 Accent 4" w:uiPriority="67"/>
+    <w:lsdException w:name="Medium Grid 2 Accent 4" w:uiPriority="68"/>
+    <w:lsdException w:name="Medium Grid 3 Accent 4" w:uiPriority="69"/>
+    <w:lsdException w:name="Dark List Accent 4" w:uiPriority="70"/>
+    <w:lsdException w:name="Colorful Shading Accent 4" w:uiPriority="71"/>
+    <w:lsdException w:name="Colorful List Accent 4" w:uiPriority="72"/>
+    <w:lsdException w:name="Colorful Grid Accent 4" w:uiPriority="73"/>
+    <w:lsdException w:name="Light Shading Accent 5" w:uiPriority="60"/>
+    <w:lsdException w:name="Light List Accent 5" w:uiPriority="61"/>
+    <w:lsdException w:name="Light Grid Accent 5" w:uiPriority="62"/>
+    <w:lsdException w:name="Medium Shading 1 Accent 5" w:uiPriority="63"/>
+    <w:lsdException w:name="Medium Shading 2 Accent 5" w:uiPriority="64"/>
+    <w:lsdException w:name="Medium List 1 Accent 5" w:uiPriority="65"/>
+    <w:lsdException w:name="Medium List 2 Accent 5" w:uiPriority="66"/>
+    <w:lsdException w:name="Medium Grid 1 Accent 5" w:uiPriority="67"/>
+    <w:lsdException w:name="Medium Grid 2 Accent 5" w:uiPriority="68"/>
+    <w:lsdException w:name="Medium Grid 3 Accent 5" w:uiPriority="69"/>
+    <w:lsdException w:name="Dark List Accent 5" w:uiPriority="70"/>
+    <w:lsdException w:name="Colorful Shading Accent 5" w:uiPriority="71"/>
+    <w:lsdException w:name="Colorful List Accent 5" w:uiPriority="72"/>
+    <w:lsdException w:name="Colorful Grid Accent 5" w:uiPriority="73"/>
+    <w:lsdException w:name="Light Shading Accent 6" w:uiPriority="60"/>
+    <w:lsdException w:name="Light List Accent 6" w:uiPriority="61"/>
+    <w:lsdException w:name="Light Grid Accent 6" w:uiPriority="62"/>
+    <w:lsdException w:name="Medium Shading 1 Accent 6" w:uiPriority="63"/>
+    <w:lsdException w:name="Medium Shading 2 Accent 6" w:uiPriority="64"/>
+    <w:lsdException w:name="Medium List 1 Accent 6" w:uiPriority="65"/>
+    <w:lsdException w:name="Medium List 2 Accent 6" w:uiPriority="66"/>
+    <w:lsdException w:name="Medium Grid 1 Accent 6" w:uiPriority="67"/>
+    <w:lsdException w:name="Medium Grid 2 Accent 6" w:uiPriority="68"/>
+    <w:lsdException w:name="Medium Grid 3 Accent 6" w:uiPriority="69"/>
+    <w:lsdException w:name="Dark List Accent 6" w:uiPriority="70"/>
+    <w:lsdException w:name="Colorful Shading Accent 6" w:uiPriority="71"/>
+    <w:lsdException w:name="Colorful List Accent 6" w:uiPriority="72"/>
+    <w:lsdException w:name="Colorful Grid Accent 6" w:uiPriority="73"/>
+    <w:lsdException w:name="Subtle Emphasis" w:uiPriority="19" w:qFormat="1"/>
+    <w:lsdException w:name="Intense Emphasis" w:uiPriority="21" w:qFormat="1"/>
+    <w:lsdException w:name="Subtle Reference" w:uiPriority="31" w:qFormat="1"/>
+    <w:lsdException w:name="Intense Reference" w:uiPriority="32" w:qFormat="1"/>
+    <w:lsdException w:name="Book Title" w:uiPriority="33" w:qFormat="1"/>
+    <w:lsdException w:name="Bibliography" w:semiHidden="1" w:uiPriority="37" w:unhideWhenUsed="1"/>
+    <w:lsdException w:name="TOC Heading" w:semiHidden="1" w:uiPriority="39" w:unhideWhenUsed="1" w:qFormat="1"/>
+    <w:lsdException w:name="Plain Table 1" w:uiPriority="41"/>
+    <w:lsdException w:name="Plain Table 2" w:uiPriority="42"/>
+    <w:lsdException w:name="Plain Table 3" w:uiPriority="43"/>
+    <w:lsdException w:name="Plain Table 4" w:uiPriority="44"/>
+    <w:lsdException w:name="Plain Table 5" w:uiPriority="45"/>
+    <w:lsdException w:name="Grid Table Light" w:uiPriority="40"/>
+    <w:lsdException w:name="Grid Table 1 Light" w:uiPriority="46"/>
+    <w:lsdException w:name="Grid Table 2" w:uiPriority="47"/>
+    <w:lsdException w:name="Grid Table 3" w:uiPriority="48"/>
+    <w:lsdException w:name="Grid Table 4" w:uiPriority="49"/>
+    <w:lsdException w:name="Grid Table 5 Dark" w:uiPriority="50"/>
+    <w:lsdException w:name="Grid Table 6 Colorful" w:uiPriority="51"/>
+    <w:lsdException w:name="Grid Table 7 Colorful" w:uiPriority="52"/>
+    <w:lsdException w:name="Grid Table 1 Light Accent 1" w:uiPriority="46"/>
+    <w:lsdException w:name="Grid Table 2 Accent 1" w:uiPriority="47"/>
+    <w:lsdException w:name="Grid Table 3 Accent 1" w:uiPriority="48"/>
+    <w:lsdException w:name="Grid Table 4 Accent 1" w:uiPriority="49"/>
+    <w:lsdException w:name="Grid Table 5 Dark Accent 1" w:uiPriority="50"/>
+    <w:lsdException w:name="Grid Table 6 Colorful Accent 1" w:uiPriority="51"/>
+    <w:lsdException w:name="Grid Table 7 Colorful Accent 1" w:uiPriority="52"/>
+    <w:lsdException w:name="Grid Table 1 Light Accent 2" w:uiPriority="46"/>
+    <w:lsdException w:name="Grid Table 2 Accent 2" w:uiPriority="47"/>
+    <w:lsdException w:name="Grid Table 3 Accent 2" w:uiPriority="48"/>
+    <w:lsdException w:name="Grid Table 4 Accent 2" w:uiPriority="49"/>
+    <w:lsdException w:name="Grid Table 5 Dark Accent 2" w:uiPriority="50"/>
+    <w:lsdException w:name="Grid Table 6 Colorful Accent 2" w:uiPriority="51"/>
+    <w:lsdException w:name="Grid Table 7 Colorful Accent 2" w:uiPriority="52"/>
+    <w:lsdException w:name="Grid Table 1 Light Accent 3" w:uiPriority="46"/>
+    <w:lsdException w:name="Grid Table 2 Accent 3" w:uiPriority="47"/>
+    <w:lsdException w:name="Grid Table 3 Accent 3" w:uiPriority="48"/>
+    <w:lsdException w:name="Grid Table 4 Accent 3" w:uiPriority="49"/>
+    <w:lsdException w:name="Grid Table 5 Dark Accent 3" w:uiPriority="50"/>
+    <w:lsdException w:name="Grid Table 6 Colorful Accent 3" w:uiPriority="51"/>
+    <w:lsdException w:name="Grid Table 7 Colorful Accent 3" w:uiPriority="52"/>
+    <w:lsdException w:name="Grid Table 1 Light Accent 4" w:uiPriority="46"/>
+    <w:lsdException w:name="Grid Table 2 Accent 4" w:uiPriority="47"/>
+    <w:lsdException w:name="Grid Table 3 Accent 4" w:uiPriority="48"/>
+    <w:lsdException w:name="Grid Table 4 Accent 4" w:uiPriority="49"/>
+    <w:lsdException w:name="Grid Table 5 Dark Accent 4" w:uiPriority="50"/>
+    <w:lsdException w:name="Grid Table 6 Colorful Accent 4" w:uiPriority="51"/>
+    <w:lsdException w:name="Grid Table 7 Colorful Accent 4" w:uiPriority="52"/>
+    <w:lsdException w:name="Grid Table 1 Light Accent 5" w:uiPriority="46"/>
+    <w:lsdException w:name="Grid Table 2 Accent 5" w:uiPriority="47"/>
+    <w:lsdException w:name="Grid Table 3 Accent 5" w:uiPriority="48"/>
+    <w:lsdException w:name="Grid Table 4 Accent 5" w:uiPriority="49"/>
+    <w:lsdException w:name="Grid Table 5 Dark Accent 5" w:uiPriority="50"/>
+    <w:lsdException w:name="Grid Table 6 Colorful Accent 5" w:uiPriority="51"/>
+    <w:lsdException w:name="Grid Table 7 Colorful Accent 5" w:uiPriority="52"/>
+    <w:lsdException w:name="Grid Table 1 Light Accent 6" w:uiPriority="46"/>
+    <w:lsdException w:name="Grid Table 2 Accent 6" w:uiPriority="47"/>
+    <w:lsdException w:name="Grid Table 3 Accent 6" w:uiPriority="48"/>
+    <w:lsdException w:name="Grid Table 4 Accent 6" w:uiPriority="49"/>
+    <w:lsdException w:name="Grid Table 5 Dark Accent 6" w:uiPriority="50"/>
+    <w:lsdException w:name="Grid Table 6 Colorful Accent 6" w:uiPriority="51"/>
+    <w:lsdException w:name="Grid Table 7 Colorful Accent 6" w:uiPriority="52"/>
+    <w:lsdException w:name="List Table 1 Light" w:uiPriority="46"/>
+    <w:lsdException w:name="List Table 2" w:uiPriority="47"/>
+    <w:lsdException w:name="List Table 3" w:uiPriority="48"/>
+    <w:lsdException w:name="List Table 4" w:uiPriority="49"/>
+    <w:lsdException w:name="List Table 5 Dark" w:uiPriority="50"/>
+    <w:lsdException w:name="List Table 6 Colorful" w:uiPriority="51"/>
+    <w:lsdException w:name="List Table 7 Colorful" w:uiPriority="52"/>
+    <w:lsdException w:name="List Table 1 Light Accent 1" w:uiPriority="46"/>
+    <w:lsdException w:name="List Table 2 Accent 1" w:uiPriority="47"/>
+    <w:lsdException w:name="List Table 3 Accent 1" w:uiPriority="48"/>
+    <w:lsdException w:name="List Table 4 Accent 1" w:uiPriority="49"/>
+    <w:lsdException w:name="List Table 5 Dark Accent 1" w:uiPriority="50"/>
+    <w:lsdException w:name="List Table 6 Colorful Accent 1" w:uiPriority="51"/>
+    <w:lsdException w:name="List Table 7 Colorful Accent 1" w:uiPriority="52"/>
+    <w:lsdException w:name="List Table 1 Light Accent 2" w:uiPriority="46"/>
+    <w:lsdException w:name="List Table 2 Accent 2" w:uiPriority="47"/>
+    <w:lsdException w:name="List Table 3 Accent 2" w:uiPriority="48"/>
+    <w:lsdException w:name="List Table 4 Accent 2" w:uiPriority="49"/>
+    <w:lsdException w:name="List Table 5 Dark Accent 2" w:uiPriority="50"/>
+    <w:lsdException w:name="List Table 6 Colorful Accent 2" w:uiPriority="51"/>
+    <w:lsdException w:name="List Table 7 Colorful Accent 2" w:uiPriority="52"/>
+    <w:lsdException w:name="List Table 1 Light Accent 3" w:uiPriority="46"/>
+    <w:lsdException w:name="List Table 2 Accent 3" w:uiPriority="47"/>
+    <w:lsdException w:name="List Table 3 Accent 3" w:uiPriority="48"/>
+    <w:lsdException w:name="List Table 4 Accent 3" w:uiPriority="49"/>
+    <w:lsdException w:name="List Table 5 Dark Accent 3" w:uiPriority="50"/>
+    <w:lsdException w:name="List Table 6 Colorful Accent 3" w:uiPriority="51"/>
+    <w:lsdException w:name="List Table 7 Colorful Accent 3" w:uiPriority="52"/>
+    <w:lsdException w:name="List Table 1 Light Accent 4" w:uiPriority="46"/>
+    <w:lsdException w:name="List Table 2 Accent 4" w:uiPriority="47"/>
+    <w:lsdException w:name="List Table 3 Accent 4" w:uiPriority="48"/>
+    <w:lsdException w:name="List Table 4 Accent 4" w:uiPriority="49"/>
+    <w:lsdException w:name="List Table 5 Dark Accent 4" w:uiPriority="50"/>
+    <w:lsdException w:name="List Table 6 Colorful Accent 4" w:uiPriority="51"/>
+    <w:lsdException w:name="List Table 7 Colorful Accent 4" w:uiPriority="52"/>
+    <w:lsdException w:name="List Table 1 Light Accent 5" w:uiPriority="46"/>
+    <w:lsdException w:name="List Table 2 Accent 5" w:uiPriority="47"/>
+    <w:lsdException w:name="List Table 3 Accent 5" w:uiPriority="48"/>
+    <w:lsdException w:name="List Table 4 Accent 5" w:uiPriority="49"/>
+    <w:lsdException w:name="List Table 5 Dark Accent 5" w:uiPriority="50"/>
+    <w:lsdException w:name="List Table 6 Colorful Accent 5" w:uiPriority="51"/>
+    <w:lsdException w:name="List Table 7 Colorful Accent 5" w:uiPriority="52"/>
+    <w:lsdException w:name="List Table 1 Light Accent 6" w:uiPriority="46"/>
+    <w:lsdException w:name="List Table 2 Accent 6" w:uiPriority="47"/>
+    <w:lsdException w:name="List Table 3 Accent 6" w:uiPriority="48"/>
+    <w:lsdException w:name="List Table 4 Accent 6" w:uiPriority="49"/>
+    <w:lsdException w:name="List Table 5 Dark Accent 6" w:uiPriority="50"/>
+    <w:lsdException w:name="List Table 6 Colorful Accent 6" w:uiPriority="51"/>
+    <w:lsdException w:name="List Table 7 Colorful Accent 6" w:uiPriority="52"/>
+    <w:lsdException w:name="Mention" w:semiHidden="1" w:unhideWhenUsed="1"/>
+    <w:lsdException w:name="Smart Hyperlink" w:semiHidden="1" w:unhideWhenUsed="1"/>
+    <w:lsdException w:name="Hashtag" w:semiHidden="1" w:unhideWhenUsed="1"/>
+    <w:lsdException w:name="Unresolved Mention" w:semiHidden="1" w:unhideWhenUsed="1"/>
+    <w:lsdException w:name="Smart Link" w:semiHidden="1" w:unhideWhenUsed="1"/>
   </w:latentStyles>
   <w:style w:type="paragraph" w:default="1" w:styleId="Normal">
     <w:name w:val="Normal"/>
@@ -4230,7 +4731,6 @@
     <w:uiPriority w:val="99"/>
     <w:semiHidden/>
     <w:unhideWhenUsed/>
-    <w:qFormat/>
     <w:tblPr>
       <w:tblInd w:w="0" w:type="dxa"/>
       <w:tblCellMar>

</xml_diff>